<commit_message>
v1.5 Update to python 3.x
git-svn-id: https://quarchserver4.ds.quarch.com/svn/Software/Application%20Notes/AN-006%20-%20Python%20Control%20of%20Quarch%20Modules/Trunk@2880 265bcc82-57df-11dd-8522-2d0c19f12d9e
</commit_message>
<xml_diff>
--- a/AN-006 - Python Control of Quarch Modules.docx
+++ b/AN-006 - Python Control of Quarch Modules.docx
@@ -1,6 +1,6 @@
 
 <file path=word/document.xml><?xml version="1.0" encoding="utf-8"?>
-<w:document xmlns:wpc="http://schemas.microsoft.com/office/word/2010/wordprocessingCanvas" xmlns:mc="http://schemas.openxmlformats.org/markup-compatibility/2006" xmlns:o="urn:schemas-microsoft-com:office:office" xmlns:r="http://schemas.openxmlformats.org/officeDocument/2006/relationships" xmlns:m="http://schemas.openxmlformats.org/officeDocument/2006/math" xmlns:v="urn:schemas-microsoft-com:vml" xmlns:wp14="http://schemas.microsoft.com/office/word/2010/wordprocessingDrawing" xmlns:wp="http://schemas.openxmlformats.org/drawingml/2006/wordprocessingDrawing" xmlns:w10="urn:schemas-microsoft-com:office:word" xmlns:w="http://schemas.openxmlformats.org/wordprocessingml/2006/main" xmlns:w14="http://schemas.microsoft.com/office/word/2010/wordml" xmlns:w15="http://schemas.microsoft.com/office/word/2012/wordml" xmlns:wpg="http://schemas.microsoft.com/office/word/2010/wordprocessingGroup" xmlns:wpi="http://schemas.microsoft.com/office/word/2010/wordprocessingInk" xmlns:wne="http://schemas.microsoft.com/office/word/2006/wordml" xmlns:wps="http://schemas.microsoft.com/office/word/2010/wordprocessingShape" mc:Ignorable="w14 w15 wp14">
+<w:document xmlns:wpc="http://schemas.microsoft.com/office/word/2010/wordprocessingCanvas" xmlns:cx="http://schemas.microsoft.com/office/drawing/2014/chartex" xmlns:cx1="http://schemas.microsoft.com/office/drawing/2015/9/8/chartex" xmlns:cx2="http://schemas.microsoft.com/office/drawing/2015/10/21/chartex" xmlns:cx3="http://schemas.microsoft.com/office/drawing/2016/5/9/chartex" xmlns:cx4="http://schemas.microsoft.com/office/drawing/2016/5/10/chartex" xmlns:cx5="http://schemas.microsoft.com/office/drawing/2016/5/11/chartex" xmlns:cx6="http://schemas.microsoft.com/office/drawing/2016/5/12/chartex" xmlns:cx7="http://schemas.microsoft.com/office/drawing/2016/5/13/chartex" xmlns:cx8="http://schemas.microsoft.com/office/drawing/2016/5/14/chartex" xmlns:mc="http://schemas.openxmlformats.org/markup-compatibility/2006" xmlns:aink="http://schemas.microsoft.com/office/drawing/2016/ink" xmlns:am3d="http://schemas.microsoft.com/office/drawing/2017/model3d" xmlns:o="urn:schemas-microsoft-com:office:office" xmlns:r="http://schemas.openxmlformats.org/officeDocument/2006/relationships" xmlns:m="http://schemas.openxmlformats.org/officeDocument/2006/math" xmlns:v="urn:schemas-microsoft-com:vml" xmlns:wp14="http://schemas.microsoft.com/office/word/2010/wordprocessingDrawing" xmlns:wp="http://schemas.openxmlformats.org/drawingml/2006/wordprocessingDrawing" xmlns:w10="urn:schemas-microsoft-com:office:word" xmlns:w="http://schemas.openxmlformats.org/wordprocessingml/2006/main" xmlns:w14="http://schemas.microsoft.com/office/word/2010/wordml" xmlns:w15="http://schemas.microsoft.com/office/word/2012/wordml" xmlns:w16cid="http://schemas.microsoft.com/office/word/2016/wordml/cid" xmlns:w16se="http://schemas.microsoft.com/office/word/2015/wordml/symex" xmlns:wpg="http://schemas.microsoft.com/office/word/2010/wordprocessingGroup" xmlns:wpi="http://schemas.microsoft.com/office/word/2010/wordprocessingInk" xmlns:wne="http://schemas.microsoft.com/office/word/2006/wordml" xmlns:wps="http://schemas.microsoft.com/office/word/2010/wordprocessingShape" mc:Ignorable="w14 w15 w16se w16cid wp14">
   <w:body>
     <w:p>
       <w:bookmarkStart w:id="0" w:name="_Toc168887959"/>
@@ -200,7 +200,7 @@
       </w:pPr>
       <w:r>
         <w:drawing>
-          <wp:inline distT="0" distB="0" distL="0" distR="0">
+          <wp:inline distT="0" distB="0" distL="0" distR="0" wp14:anchorId="78348C03" wp14:editId="12EC4422">
             <wp:extent cx="3695994" cy="2490945"/>
             <wp:effectExtent l="0" t="0" r="0" b="0"/>
             <wp:docPr id="85" name="Picture 1"/>
@@ -438,15 +438,7 @@
           </w:tcPr>
           <w:p>
             <w:r>
-              <w:t xml:space="preserve">Added details for </w:t>
-            </w:r>
-            <w:proofErr w:type="spellStart"/>
-            <w:r>
-              <w:t>CentOS</w:t>
-            </w:r>
-            <w:proofErr w:type="spellEnd"/>
-            <w:r>
-              <w:t xml:space="preserve"> setup</w:t>
+              <w:t>Added details for CentOS setup</w:t>
             </w:r>
           </w:p>
         </w:tc>
@@ -488,12 +480,46 @@
           </w:p>
         </w:tc>
       </w:tr>
+      <w:tr>
+        <w:tc>
+          <w:tcPr>
+            <w:tcW w:w="992" w:type="dxa"/>
+          </w:tcPr>
+          <w:p>
+            <w:r>
+              <w:t>1.5</w:t>
+            </w:r>
+          </w:p>
+        </w:tc>
+        <w:tc>
+          <w:tcPr>
+            <w:tcW w:w="1697" w:type="dxa"/>
+          </w:tcPr>
+          <w:p>
+            <w:r>
+              <w:t>Feb 2019</w:t>
+            </w:r>
+          </w:p>
+        </w:tc>
+        <w:tc>
+          <w:tcPr>
+            <w:tcW w:w="6327" w:type="dxa"/>
+          </w:tcPr>
+          <w:p>
+            <w:r>
+              <w:t>Updated for Python 3.x</w:t>
+            </w:r>
+          </w:p>
+        </w:tc>
+      </w:tr>
     </w:tbl>
     <w:p/>
     <w:p>
       <w:r>
         <w:br w:type="page"/>
       </w:r>
+      <w:bookmarkStart w:id="63" w:name="_GoBack"/>
+      <w:bookmarkEnd w:id="63"/>
     </w:p>
     <w:p>
       <w:pPr>
@@ -1231,8 +1257,6 @@
               <w:fldChar w:fldCharType="end"/>
             </w:r>
           </w:hyperlink>
-          <w:bookmarkStart w:id="63" w:name="_GoBack"/>
-          <w:bookmarkEnd w:id="63"/>
         </w:p>
         <w:p>
           <w:pPr>
@@ -1620,25 +1644,7 @@
     </w:p>
     <w:p>
       <w:r>
-        <w:t xml:space="preserve">Quarch modules can be </w:t>
-      </w:r>
-      <w:r>
-        <w:t xml:space="preserve">easily </w:t>
-      </w:r>
-      <w:r>
-        <w:t>controlled using Python and a USB</w:t>
-      </w:r>
-      <w:r>
-        <w:t>, Serial</w:t>
-      </w:r>
-      <w:r>
-        <w:t xml:space="preserve"> or LAN connection</w:t>
-      </w:r>
-      <w:r>
-        <w:t>s</w:t>
-      </w:r>
-      <w:r>
-        <w:t>.</w:t>
+        <w:t>Quarch modules can be easily controlled using Python and a USB, Serial or LAN connections.</w:t>
       </w:r>
     </w:p>
     <w:p>
@@ -1671,13 +1677,7 @@
     </w:p>
     <w:p>
       <w:r>
-        <w:t>All standard Quarch modules</w:t>
-      </w:r>
-      <w:r>
-        <w:t>,</w:t>
-      </w:r>
-      <w:r>
-        <w:t xml:space="preserve"> which support LAN, Serial or USB interfaces</w:t>
+        <w:t>All standard Quarch modules, which support LAN, Serial or USB interfaces</w:t>
       </w:r>
     </w:p>
     <w:p>
@@ -1703,10 +1703,7 @@
         <w:pStyle w:val="QNumberedlist"/>
       </w:pPr>
       <w:r>
-        <w:t>Install Python 2.x</w:t>
-      </w:r>
-      <w:r>
-        <w:t xml:space="preserve"> or 3.x</w:t>
+        <w:t>Install Python 2.x or 3.x</w:t>
       </w:r>
     </w:p>
     <w:p>
@@ -1763,14 +1760,7 @@
           <w:color w:val="000000"/>
           <w:szCs w:val="28"/>
         </w:rPr>
-        <w:t xml:space="preserve"> should be extrac</w:t>
-      </w:r>
-      <w:r>
-        <w:rPr>
-          <w:color w:val="000000"/>
-          <w:szCs w:val="28"/>
-        </w:rPr>
-        <w:t>ted to your preferred location.</w:t>
+        <w:t xml:space="preserve"> should be extracted to your preferred location.</w:t>
       </w:r>
     </w:p>
     <w:p>
@@ -1956,7 +1946,7 @@
       </w:r>
     </w:p>
     <w:p>
-      <w:hyperlink r:id="rId11" w:history="1">
+      <w:hyperlink r:id="rId11" w:anchor="excursus-setting-environment-variables" w:history="1">
         <w:r>
           <w:rPr>
             <w:rStyle w:val="Hyperlink"/>
@@ -1982,16 +1972,7 @@
     </w:p>
     <w:p>
       <w:r>
-        <w:t xml:space="preserve">The Quarch Python package can be installed from the Python web repository (assuming you have internet access) or via the download from our </w:t>
-      </w:r>
-      <w:r>
-        <w:t>web</w:t>
-      </w:r>
-      <w:r>
-        <w:t>site</w:t>
-      </w:r>
-      <w:r>
-        <w:t>.</w:t>
+        <w:t>The Quarch Python package can be installed from the Python web repository (assuming you have internet access) or via the download from our website.</w:t>
       </w:r>
     </w:p>
     <w:p>
@@ -2231,12 +2212,21 @@
       <w:r>
         <w:t xml:space="preserve"> command) or changing the default USB permissions. This is done by creating a text file called </w:t>
       </w:r>
+      <w:proofErr w:type="spellStart"/>
       <w:r>
         <w:rPr>
           <w:rStyle w:val="CodeChar"/>
           <w:b/>
         </w:rPr>
-        <w:t>Quarch-permissions-</w:t>
+        <w:t>Quarch</w:t>
+      </w:r>
+      <w:proofErr w:type="spellEnd"/>
+      <w:r>
+        <w:rPr>
+          <w:rStyle w:val="CodeChar"/>
+          <w:b/>
+        </w:rPr>
+        <w:t>-permissions-</w:t>
       </w:r>
       <w:proofErr w:type="spellStart"/>
       <w:r>
@@ -2253,15 +2243,7 @@
         <w:pStyle w:val="Note"/>
       </w:pPr>
       <w:r>
-        <w:t xml:space="preserve">For </w:t>
-      </w:r>
-      <w:proofErr w:type="spellStart"/>
-      <w:r>
-        <w:t>ubuntu</w:t>
-      </w:r>
-      <w:proofErr w:type="spellEnd"/>
-      <w:r>
-        <w:t xml:space="preserve"> systems, you need to enter into that file:</w:t>
+        <w:t>For ubuntu systems, you need to enter into that file:</w:t>
       </w:r>
     </w:p>
     <w:p>
@@ -2511,7 +2493,7 @@
         <mc:AlternateContent>
           <mc:Choice Requires="wps">
             <w:drawing>
-              <wp:anchor distT="45720" distB="45720" distL="114300" distR="114300" simplePos="0" relativeHeight="251660288" behindDoc="0" locked="0" layoutInCell="1" allowOverlap="1" wp14:anchorId="465243DC" wp14:editId="5D0218A6">
+              <wp:anchor distT="45720" distB="45720" distL="114300" distR="114300" simplePos="0" relativeHeight="251660288" behindDoc="0" locked="0" layoutInCell="1" allowOverlap="1" wp14:anchorId="0CFE7557" wp14:editId="18E84BCC">
                 <wp:simplePos x="0" y="0"/>
                 <wp:positionH relativeFrom="margin">
                   <wp:posOffset>2019300</wp:posOffset>
@@ -2602,7 +2584,7 @@
         <mc:AlternateContent>
           <mc:Choice Requires="wpg">
             <w:drawing>
-              <wp:anchor distT="0" distB="0" distL="114300" distR="114300" simplePos="0" relativeHeight="251659264" behindDoc="0" locked="0" layoutInCell="1" allowOverlap="1" wp14:anchorId="00D072B3" wp14:editId="57CCF49F">
+              <wp:anchor distT="0" distB="0" distL="114300" distR="114300" simplePos="0" relativeHeight="251659264" behindDoc="0" locked="0" layoutInCell="1" allowOverlap="1" wp14:anchorId="22B085A3" wp14:editId="69037E5A">
                 <wp:simplePos x="0" y="0"/>
                 <wp:positionH relativeFrom="column">
                   <wp:posOffset>77525</wp:posOffset>
@@ -2850,24 +2832,12 @@
         <w:t>Python Control Examples.py</w:t>
       </w:r>
       <w:r>
-        <w:t xml:space="preserve"> script in your </w:t>
-      </w:r>
-      <w:r>
-        <w:t>favorite</w:t>
-      </w:r>
-      <w:r>
-        <w:t xml:space="preserve"> editor.</w:t>
-      </w:r>
-    </w:p>
-    <w:p>
-      <w:r>
-        <w:t xml:space="preserve">The script will run using either a Serial, USB or a </w:t>
-      </w:r>
-      <w:r>
-        <w:t>LAN</w:t>
-      </w:r>
-      <w:r>
-        <w:t xml:space="preserve"> connection which can be set up accordingly by editing the script and commenting out the appropriate lines of code.</w:t>
+        <w:t xml:space="preserve"> script in your favorite editor.</w:t>
+      </w:r>
+    </w:p>
+    <w:p>
+      <w:r>
+        <w:t>The script will run using either a Serial, USB or a LAN connection which can be set up accordingly by editing the script and commenting out the appropriate lines of code.</w:t>
       </w:r>
     </w:p>
     <w:p>
@@ -2955,7 +2925,6 @@
         <w:t xml:space="preserve">Connection = </w:t>
       </w:r>
       <w:proofErr w:type="spellStart"/>
-      <w:proofErr w:type="gramStart"/>
       <w:r>
         <w:rPr>
           <w:b/>
@@ -2967,14 +2936,7 @@
         <w:rPr>
           <w:b/>
         </w:rPr>
-        <w:t>(</w:t>
-      </w:r>
-      <w:proofErr w:type="gramEnd"/>
-      <w:r>
-        <w:rPr>
-          <w:b/>
-        </w:rPr>
-        <w:t>"</w:t>
+        <w:t>("</w:t>
       </w:r>
       <w:r>
         <w:rPr>
@@ -3013,7 +2975,6 @@
         <w:t xml:space="preserve">Connection = </w:t>
       </w:r>
       <w:proofErr w:type="spellStart"/>
-      <w:proofErr w:type="gramStart"/>
       <w:r>
         <w:rPr>
           <w:b/>
@@ -3025,14 +2986,7 @@
         <w:rPr>
           <w:b/>
         </w:rPr>
-        <w:t>(</w:t>
-      </w:r>
-      <w:proofErr w:type="gramEnd"/>
-      <w:r>
-        <w:rPr>
-          <w:b/>
-        </w:rPr>
-        <w:t>"</w:t>
+        <w:t>("</w:t>
       </w:r>
       <w:r>
         <w:rPr>
@@ -3071,7 +3025,6 @@
         <w:t xml:space="preserve">Connection = </w:t>
       </w:r>
       <w:proofErr w:type="spellStart"/>
-      <w:proofErr w:type="gramStart"/>
       <w:r>
         <w:rPr>
           <w:b/>
@@ -3083,14 +3036,7 @@
         <w:rPr>
           <w:b/>
         </w:rPr>
-        <w:t>(</w:t>
-      </w:r>
-      <w:proofErr w:type="gramEnd"/>
-      <w:r>
-        <w:rPr>
-          <w:b/>
-        </w:rPr>
-        <w:t>"</w:t>
+        <w:t>("</w:t>
       </w:r>
       <w:r>
         <w:rPr>
@@ -3157,23 +3103,23 @@
         </w:rPr>
       </w:pPr>
       <w:proofErr w:type="spellStart"/>
+      <w:proofErr w:type="gramStart"/>
       <w:r>
         <w:rPr>
           <w:rFonts w:ascii="Consolas" w:hAnsi="Consolas"/>
           <w:b/>
         </w:rPr>
-        <w:t>CONFig</w:t>
-      </w:r>
-      <w:proofErr w:type="gramStart"/>
+        <w:t>CONFig:ETHernet</w:t>
+      </w:r>
+      <w:proofErr w:type="gramEnd"/>
       <w:r>
         <w:rPr>
           <w:rFonts w:ascii="Consolas" w:hAnsi="Consolas"/>
           <w:b/>
         </w:rPr>
-        <w:t>:ETHernet:IP</w:t>
+        <w:t>:IP</w:t>
       </w:r>
       <w:proofErr w:type="spellEnd"/>
-      <w:proofErr w:type="gramEnd"/>
       <w:r>
         <w:rPr>
           <w:rFonts w:ascii="Consolas" w:hAnsi="Consolas"/>
@@ -3215,7 +3161,6 @@
         <w:t xml:space="preserve">Connection = </w:t>
       </w:r>
       <w:proofErr w:type="spellStart"/>
-      <w:proofErr w:type="gramStart"/>
       <w:r>
         <w:rPr>
           <w:rFonts w:ascii="Consolas" w:hAnsi="Consolas"/>
@@ -3229,26 +3174,16 @@
           <w:rFonts w:ascii="Consolas" w:hAnsi="Consolas"/>
           <w:b/>
         </w:rPr>
-        <w:t>(</w:t>
-      </w:r>
-      <w:proofErr w:type="gramEnd"/>
-      <w:r>
-        <w:rPr>
-          <w:rFonts w:ascii="Consolas" w:hAnsi="Consolas"/>
-          <w:b/>
-        </w:rPr>
-        <w:t>"Telnet:192.168.1.210")</w:t>
+        <w:t>("Telnet:192.168.1.210")</w:t>
       </w:r>
     </w:p>
     <w:p>
       <w:pPr>
         <w:pStyle w:val="Note"/>
       </w:pPr>
-      <w:proofErr w:type="gramStart"/>
       <w:r>
         <w:t>with</w:t>
       </w:r>
-      <w:proofErr w:type="gramEnd"/>
     </w:p>
     <w:p>
       <w:pPr>
@@ -3267,156 +3202,159 @@
         <w:t xml:space="preserve">Connection = </w:t>
       </w:r>
       <w:proofErr w:type="spellStart"/>
+      <w:r>
+        <w:rPr>
+          <w:rFonts w:ascii="Consolas" w:hAnsi="Consolas"/>
+          <w:b/>
+        </w:rPr>
+        <w:t>OpenConn</w:t>
+      </w:r>
+      <w:r>
+        <w:rPr>
+          <w:rFonts w:ascii="Consolas" w:hAnsi="Consolas"/>
+          <w:b/>
+        </w:rPr>
+        <w:t>ection</w:t>
+      </w:r>
+      <w:proofErr w:type="spellEnd"/>
+      <w:r>
+        <w:rPr>
+          <w:rFonts w:ascii="Consolas" w:hAnsi="Consolas"/>
+          <w:b/>
+        </w:rPr>
+        <w:t>("</w:t>
+      </w:r>
       <w:proofErr w:type="gramStart"/>
       <w:r>
         <w:rPr>
           <w:rFonts w:ascii="Consolas" w:hAnsi="Consolas"/>
           <w:b/>
         </w:rPr>
-        <w:t>OpenConn</w:t>
-      </w:r>
+        <w:t>Telnet:QTLxxxx</w:t>
+      </w:r>
+      <w:proofErr w:type="gramEnd"/>
       <w:r>
         <w:rPr>
           <w:rFonts w:ascii="Consolas" w:hAnsi="Consolas"/>
           <w:b/>
         </w:rPr>
-        <w:t>ection</w:t>
+        <w:t>-xx-xxx")</w:t>
+      </w:r>
+    </w:p>
+    <w:p/>
+    <w:p>
+      <w:pPr>
+        <w:pStyle w:val="Heading2"/>
+      </w:pPr>
+      <w:bookmarkStart w:id="76" w:name="_Toc512349236"/>
+      <w:r>
+        <w:t>Selecting the example to run</w:t>
+      </w:r>
+      <w:bookmarkEnd w:id="76"/>
+    </w:p>
+    <w:p>
+      <w:r>
+        <w:t>Depending on the module connected, you must comment in the correct test example.</w:t>
+      </w:r>
+    </w:p>
+    <w:p>
+      <w:pPr>
+        <w:pStyle w:val="QBulletlist"/>
+      </w:pPr>
+      <w:proofErr w:type="spellStart"/>
+      <w:r>
+        <w:t>QuarchSimpleIdentify</w:t>
       </w:r>
       <w:proofErr w:type="spellEnd"/>
       <w:r>
-        <w:rPr>
-          <w:rFonts w:ascii="Consolas" w:hAnsi="Consolas"/>
-          <w:b/>
-        </w:rPr>
+        <w:t xml:space="preserve"> – Works with any module</w:t>
+      </w:r>
+    </w:p>
+    <w:p>
+      <w:pPr>
+        <w:pStyle w:val="QBulletlist"/>
+      </w:pPr>
+      <w:proofErr w:type="spellStart"/>
+      <w:r>
+        <w:t>QuarchHotPlugExample</w:t>
+      </w:r>
+      <w:proofErr w:type="spellEnd"/>
+      <w:r>
+        <w:t xml:space="preserve"> – Works with all standard hot-plug modules</w:t>
+      </w:r>
+    </w:p>
+    <w:p>
+      <w:pPr>
+        <w:pStyle w:val="QBulletlist"/>
+      </w:pPr>
+      <w:proofErr w:type="spellStart"/>
+      <w:r>
+        <w:t>QuarchSwitchExample</w:t>
+      </w:r>
+      <w:proofErr w:type="spellEnd"/>
+      <w:r>
+        <w:t xml:space="preserve"> – Works with SAS switch modules</w:t>
+      </w:r>
+    </w:p>
+    <w:p>
+      <w:pPr>
+        <w:pStyle w:val="QBulletlist"/>
+      </w:pPr>
+      <w:proofErr w:type="spellStart"/>
+      <w:r>
+        <w:t>QuarchPowerMarginingExample</w:t>
+      </w:r>
+      <w:proofErr w:type="spellEnd"/>
+      <w:r>
+        <w:t xml:space="preserve"> – Works with Power Modules</w:t>
+      </w:r>
+    </w:p>
+    <w:p>
+      <w:pPr>
+        <w:pStyle w:val="QBulletlist"/>
+      </w:pPr>
+      <w:proofErr w:type="spellStart"/>
+      <w:r>
+        <w:t>QuarchArrayExample</w:t>
+      </w:r>
+      <w:proofErr w:type="spellEnd"/>
+      <w:r>
+        <w:t xml:space="preserve"> – Works with array controllers</w:t>
+      </w:r>
+    </w:p>
+    <w:p>
+      <w:r>
+        <w:t>These are represented by these lines of code executing the functions mentioned above</w:t>
+      </w:r>
+    </w:p>
+    <w:p>
+      <w:proofErr w:type="spellStart"/>
+      <w:r>
+        <w:t>QuarchHotPlugExample</w:t>
+      </w:r>
+      <w:proofErr w:type="spellEnd"/>
+      <w:r>
         <w:t>(</w:t>
       </w:r>
-      <w:proofErr w:type="gramEnd"/>
-      <w:r>
-        <w:rPr>
-          <w:rFonts w:ascii="Consolas" w:hAnsi="Consolas"/>
-          <w:b/>
-        </w:rPr>
-        <w:t>"Telnet:QTLxxxx-xx-xxx")</w:t>
-      </w:r>
-    </w:p>
-    <w:p/>
-    <w:p>
-      <w:pPr>
-        <w:pStyle w:val="Heading2"/>
-      </w:pPr>
-      <w:bookmarkStart w:id="76" w:name="_Toc512349236"/>
-      <w:r>
-        <w:t>Selecting the example to run</w:t>
-      </w:r>
-      <w:bookmarkEnd w:id="76"/>
-    </w:p>
-    <w:p>
-      <w:r>
-        <w:t>Depending on the module connected, you must comment in the correct test example.</w:t>
-      </w:r>
-    </w:p>
-    <w:p>
-      <w:pPr>
-        <w:pStyle w:val="QBulletlist"/>
-      </w:pPr>
       <w:proofErr w:type="spellStart"/>
       <w:r>
-        <w:t>QuarchSimpleIdentify</w:t>
+        <w:t>myDevice</w:t>
       </w:r>
       <w:proofErr w:type="spellEnd"/>
       <w:r>
-        <w:t xml:space="preserve"> – Works with any module</w:t>
-      </w:r>
-    </w:p>
-    <w:p>
-      <w:pPr>
-        <w:pStyle w:val="QBulletlist"/>
-      </w:pPr>
+        <w:t>)</w:t>
+      </w:r>
+    </w:p>
+    <w:p>
       <w:proofErr w:type="spellStart"/>
       <w:r>
-        <w:t>QuarchHotPlugExample</w:t>
+        <w:t>QuarchSwitchExample</w:t>
       </w:r>
       <w:proofErr w:type="spellEnd"/>
       <w:r>
-        <w:t xml:space="preserve"> – Works with all standard hot-plug modules</w:t>
-      </w:r>
-    </w:p>
-    <w:p>
-      <w:pPr>
-        <w:pStyle w:val="QBulletlist"/>
-      </w:pPr>
+        <w:t>(</w:t>
+      </w:r>
       <w:proofErr w:type="spellStart"/>
-      <w:r>
-        <w:t>QuarchSwitchExample</w:t>
-      </w:r>
-      <w:proofErr w:type="spellEnd"/>
-      <w:r>
-        <w:t xml:space="preserve"> – Works with SAS switch modules</w:t>
-      </w:r>
-    </w:p>
-    <w:p>
-      <w:pPr>
-        <w:pStyle w:val="QBulletlist"/>
-      </w:pPr>
-      <w:proofErr w:type="spellStart"/>
-      <w:r>
-        <w:t>QuarchPowerMarginingExample</w:t>
-      </w:r>
-      <w:proofErr w:type="spellEnd"/>
-      <w:r>
-        <w:t xml:space="preserve"> – Works with Power Modules</w:t>
-      </w:r>
-    </w:p>
-    <w:p>
-      <w:pPr>
-        <w:pStyle w:val="QBulletlist"/>
-      </w:pPr>
-      <w:proofErr w:type="spellStart"/>
-      <w:r>
-        <w:t>QuarchArrayExample</w:t>
-      </w:r>
-      <w:proofErr w:type="spellEnd"/>
-      <w:r>
-        <w:t xml:space="preserve"> – Works with array controllers</w:t>
-      </w:r>
-    </w:p>
-    <w:p>
-      <w:r>
-        <w:t>These are represented by these lines of code executing the functions mentioned above</w:t>
-      </w:r>
-    </w:p>
-    <w:p>
-      <w:proofErr w:type="spellStart"/>
-      <w:proofErr w:type="gramStart"/>
-      <w:r>
-        <w:t>QuarchHotPlugExample</w:t>
-      </w:r>
-      <w:proofErr w:type="spellEnd"/>
-      <w:r>
-        <w:t>(</w:t>
-      </w:r>
-      <w:proofErr w:type="spellStart"/>
-      <w:proofErr w:type="gramEnd"/>
-      <w:r>
-        <w:t>myDevice</w:t>
-      </w:r>
-      <w:proofErr w:type="spellEnd"/>
-      <w:r>
-        <w:t>)</w:t>
-      </w:r>
-    </w:p>
-    <w:p>
-      <w:proofErr w:type="spellStart"/>
-      <w:proofErr w:type="gramStart"/>
-      <w:r>
-        <w:t>QuarchSwitchExample</w:t>
-      </w:r>
-      <w:proofErr w:type="spellEnd"/>
-      <w:r>
-        <w:t>(</w:t>
-      </w:r>
-      <w:proofErr w:type="spellStart"/>
-      <w:proofErr w:type="gramEnd"/>
       <w:r>
         <w:t>myDevice</w:t>
       </w:r>
@@ -3506,7 +3444,7 @@
 </file>
 
 <file path=word/endnotes.xml><?xml version="1.0" encoding="utf-8"?>
-<w:endnotes xmlns:wpc="http://schemas.microsoft.com/office/word/2010/wordprocessingCanvas" xmlns:mc="http://schemas.openxmlformats.org/markup-compatibility/2006" xmlns:o="urn:schemas-microsoft-com:office:office" xmlns:r="http://schemas.openxmlformats.org/officeDocument/2006/relationships" xmlns:m="http://schemas.openxmlformats.org/officeDocument/2006/math" xmlns:v="urn:schemas-microsoft-com:vml" xmlns:wp14="http://schemas.microsoft.com/office/word/2010/wordprocessingDrawing" xmlns:wp="http://schemas.openxmlformats.org/drawingml/2006/wordprocessingDrawing" xmlns:w10="urn:schemas-microsoft-com:office:word" xmlns:w="http://schemas.openxmlformats.org/wordprocessingml/2006/main" xmlns:w14="http://schemas.microsoft.com/office/word/2010/wordml" xmlns:w15="http://schemas.microsoft.com/office/word/2012/wordml" xmlns:wpg="http://schemas.microsoft.com/office/word/2010/wordprocessingGroup" xmlns:wpi="http://schemas.microsoft.com/office/word/2010/wordprocessingInk" xmlns:wne="http://schemas.microsoft.com/office/word/2006/wordml" xmlns:wps="http://schemas.microsoft.com/office/word/2010/wordprocessingShape" mc:Ignorable="w14 w15 wp14">
+<w:endnotes xmlns:wpc="http://schemas.microsoft.com/office/word/2010/wordprocessingCanvas" xmlns:cx="http://schemas.microsoft.com/office/drawing/2014/chartex" xmlns:cx1="http://schemas.microsoft.com/office/drawing/2015/9/8/chartex" xmlns:cx2="http://schemas.microsoft.com/office/drawing/2015/10/21/chartex" xmlns:cx3="http://schemas.microsoft.com/office/drawing/2016/5/9/chartex" xmlns:cx4="http://schemas.microsoft.com/office/drawing/2016/5/10/chartex" xmlns:cx5="http://schemas.microsoft.com/office/drawing/2016/5/11/chartex" xmlns:cx6="http://schemas.microsoft.com/office/drawing/2016/5/12/chartex" xmlns:cx7="http://schemas.microsoft.com/office/drawing/2016/5/13/chartex" xmlns:cx8="http://schemas.microsoft.com/office/drawing/2016/5/14/chartex" xmlns:mc="http://schemas.openxmlformats.org/markup-compatibility/2006" xmlns:aink="http://schemas.microsoft.com/office/drawing/2016/ink" xmlns:am3d="http://schemas.microsoft.com/office/drawing/2017/model3d" xmlns:o="urn:schemas-microsoft-com:office:office" xmlns:r="http://schemas.openxmlformats.org/officeDocument/2006/relationships" xmlns:m="http://schemas.openxmlformats.org/officeDocument/2006/math" xmlns:v="urn:schemas-microsoft-com:vml" xmlns:wp14="http://schemas.microsoft.com/office/word/2010/wordprocessingDrawing" xmlns:wp="http://schemas.openxmlformats.org/drawingml/2006/wordprocessingDrawing" xmlns:w10="urn:schemas-microsoft-com:office:word" xmlns:w="http://schemas.openxmlformats.org/wordprocessingml/2006/main" xmlns:w14="http://schemas.microsoft.com/office/word/2010/wordml" xmlns:w15="http://schemas.microsoft.com/office/word/2012/wordml" xmlns:w16cid="http://schemas.microsoft.com/office/word/2016/wordml/cid" xmlns:w16se="http://schemas.microsoft.com/office/word/2015/wordml/symex" xmlns:wpg="http://schemas.microsoft.com/office/word/2010/wordprocessingGroup" xmlns:wpi="http://schemas.microsoft.com/office/word/2010/wordprocessingInk" xmlns:wne="http://schemas.microsoft.com/office/word/2006/wordml" xmlns:wps="http://schemas.microsoft.com/office/word/2010/wordprocessingShape" mc:Ignorable="w14 w15 w16se w16cid wp14">
   <w:endnote w:type="separator" w:id="-1">
     <w:p>
       <w:r>
@@ -3525,7 +3463,7 @@
 </file>
 
 <file path=word/footer1.xml><?xml version="1.0" encoding="utf-8"?>
-<w:ftr xmlns:wpc="http://schemas.microsoft.com/office/word/2010/wordprocessingCanvas" xmlns:mc="http://schemas.openxmlformats.org/markup-compatibility/2006" xmlns:o="urn:schemas-microsoft-com:office:office" xmlns:r="http://schemas.openxmlformats.org/officeDocument/2006/relationships" xmlns:m="http://schemas.openxmlformats.org/officeDocument/2006/math" xmlns:v="urn:schemas-microsoft-com:vml" xmlns:wp14="http://schemas.microsoft.com/office/word/2010/wordprocessingDrawing" xmlns:wp="http://schemas.openxmlformats.org/drawingml/2006/wordprocessingDrawing" xmlns:w10="urn:schemas-microsoft-com:office:word" xmlns:w="http://schemas.openxmlformats.org/wordprocessingml/2006/main" xmlns:w14="http://schemas.microsoft.com/office/word/2010/wordml" xmlns:w15="http://schemas.microsoft.com/office/word/2012/wordml" xmlns:wpg="http://schemas.microsoft.com/office/word/2010/wordprocessingGroup" xmlns:wpi="http://schemas.microsoft.com/office/word/2010/wordprocessingInk" xmlns:wne="http://schemas.microsoft.com/office/word/2006/wordml" xmlns:wps="http://schemas.microsoft.com/office/word/2010/wordprocessingShape" mc:Ignorable="w14 w15 wp14">
+<w:ftr xmlns:wpc="http://schemas.microsoft.com/office/word/2010/wordprocessingCanvas" xmlns:cx="http://schemas.microsoft.com/office/drawing/2014/chartex" xmlns:cx1="http://schemas.microsoft.com/office/drawing/2015/9/8/chartex" xmlns:cx2="http://schemas.microsoft.com/office/drawing/2015/10/21/chartex" xmlns:cx3="http://schemas.microsoft.com/office/drawing/2016/5/9/chartex" xmlns:cx4="http://schemas.microsoft.com/office/drawing/2016/5/10/chartex" xmlns:cx5="http://schemas.microsoft.com/office/drawing/2016/5/11/chartex" xmlns:cx6="http://schemas.microsoft.com/office/drawing/2016/5/12/chartex" xmlns:cx7="http://schemas.microsoft.com/office/drawing/2016/5/13/chartex" xmlns:cx8="http://schemas.microsoft.com/office/drawing/2016/5/14/chartex" xmlns:mc="http://schemas.openxmlformats.org/markup-compatibility/2006" xmlns:aink="http://schemas.microsoft.com/office/drawing/2016/ink" xmlns:am3d="http://schemas.microsoft.com/office/drawing/2017/model3d" xmlns:o="urn:schemas-microsoft-com:office:office" xmlns:r="http://schemas.openxmlformats.org/officeDocument/2006/relationships" xmlns:m="http://schemas.openxmlformats.org/officeDocument/2006/math" xmlns:v="urn:schemas-microsoft-com:vml" xmlns:wp14="http://schemas.microsoft.com/office/word/2010/wordprocessingDrawing" xmlns:wp="http://schemas.openxmlformats.org/drawingml/2006/wordprocessingDrawing" xmlns:w10="urn:schemas-microsoft-com:office:word" xmlns:w="http://schemas.openxmlformats.org/wordprocessingml/2006/main" xmlns:w14="http://schemas.microsoft.com/office/word/2010/wordml" xmlns:w15="http://schemas.microsoft.com/office/word/2012/wordml" xmlns:w16cid="http://schemas.microsoft.com/office/word/2016/wordml/cid" xmlns:w16se="http://schemas.microsoft.com/office/word/2015/wordml/symex" xmlns:wpg="http://schemas.microsoft.com/office/word/2010/wordprocessingGroup" xmlns:wpi="http://schemas.microsoft.com/office/word/2010/wordprocessingInk" xmlns:wne="http://schemas.microsoft.com/office/word/2006/wordml" xmlns:wps="http://schemas.microsoft.com/office/word/2010/wordprocessingShape" mc:Ignorable="w14 w15 w16se w16cid wp14">
   <w:p>
     <w:pPr>
       <w:pStyle w:val="Footer"/>
@@ -3534,7 +3472,7 @@
       <w:t>Revision 1.</w:t>
     </w:r>
     <w:r>
-      <w:t>4</w:t>
+      <w:t>5</w:t>
     </w:r>
     <w:r>
       <w:tab/>
@@ -3543,7 +3481,15 @@
       <w:t>©</w:t>
     </w:r>
     <w:r>
-      <w:t xml:space="preserve"> Quarch Technology</w:t>
+      <w:t xml:space="preserve"> </w:t>
+    </w:r>
+    <w:proofErr w:type="spellStart"/>
+    <w:r>
+      <w:t>Quarch</w:t>
+    </w:r>
+    <w:proofErr w:type="spellEnd"/>
+    <w:r>
+      <w:t xml:space="preserve"> Technology</w:t>
     </w:r>
     <w:r>
       <w:t xml:space="preserve"> 2017</w:t>
@@ -3605,7 +3551,7 @@
 </file>
 
 <file path=word/footnotes.xml><?xml version="1.0" encoding="utf-8"?>
-<w:footnotes xmlns:wpc="http://schemas.microsoft.com/office/word/2010/wordprocessingCanvas" xmlns:mc="http://schemas.openxmlformats.org/markup-compatibility/2006" xmlns:o="urn:schemas-microsoft-com:office:office" xmlns:r="http://schemas.openxmlformats.org/officeDocument/2006/relationships" xmlns:m="http://schemas.openxmlformats.org/officeDocument/2006/math" xmlns:v="urn:schemas-microsoft-com:vml" xmlns:wp14="http://schemas.microsoft.com/office/word/2010/wordprocessingDrawing" xmlns:wp="http://schemas.openxmlformats.org/drawingml/2006/wordprocessingDrawing" xmlns:w10="urn:schemas-microsoft-com:office:word" xmlns:w="http://schemas.openxmlformats.org/wordprocessingml/2006/main" xmlns:w14="http://schemas.microsoft.com/office/word/2010/wordml" xmlns:w15="http://schemas.microsoft.com/office/word/2012/wordml" xmlns:wpg="http://schemas.microsoft.com/office/word/2010/wordprocessingGroup" xmlns:wpi="http://schemas.microsoft.com/office/word/2010/wordprocessingInk" xmlns:wne="http://schemas.microsoft.com/office/word/2006/wordml" xmlns:wps="http://schemas.microsoft.com/office/word/2010/wordprocessingShape" mc:Ignorable="w14 w15 wp14">
+<w:footnotes xmlns:wpc="http://schemas.microsoft.com/office/word/2010/wordprocessingCanvas" xmlns:cx="http://schemas.microsoft.com/office/drawing/2014/chartex" xmlns:cx1="http://schemas.microsoft.com/office/drawing/2015/9/8/chartex" xmlns:cx2="http://schemas.microsoft.com/office/drawing/2015/10/21/chartex" xmlns:cx3="http://schemas.microsoft.com/office/drawing/2016/5/9/chartex" xmlns:cx4="http://schemas.microsoft.com/office/drawing/2016/5/10/chartex" xmlns:cx5="http://schemas.microsoft.com/office/drawing/2016/5/11/chartex" xmlns:cx6="http://schemas.microsoft.com/office/drawing/2016/5/12/chartex" xmlns:cx7="http://schemas.microsoft.com/office/drawing/2016/5/13/chartex" xmlns:cx8="http://schemas.microsoft.com/office/drawing/2016/5/14/chartex" xmlns:mc="http://schemas.openxmlformats.org/markup-compatibility/2006" xmlns:aink="http://schemas.microsoft.com/office/drawing/2016/ink" xmlns:am3d="http://schemas.microsoft.com/office/drawing/2017/model3d" xmlns:o="urn:schemas-microsoft-com:office:office" xmlns:r="http://schemas.openxmlformats.org/officeDocument/2006/relationships" xmlns:m="http://schemas.openxmlformats.org/officeDocument/2006/math" xmlns:v="urn:schemas-microsoft-com:vml" xmlns:wp14="http://schemas.microsoft.com/office/word/2010/wordprocessingDrawing" xmlns:wp="http://schemas.openxmlformats.org/drawingml/2006/wordprocessingDrawing" xmlns:w10="urn:schemas-microsoft-com:office:word" xmlns:w="http://schemas.openxmlformats.org/wordprocessingml/2006/main" xmlns:w14="http://schemas.microsoft.com/office/word/2010/wordml" xmlns:w15="http://schemas.microsoft.com/office/word/2012/wordml" xmlns:w16cid="http://schemas.microsoft.com/office/word/2016/wordml/cid" xmlns:w16se="http://schemas.microsoft.com/office/word/2015/wordml/symex" xmlns:wpg="http://schemas.microsoft.com/office/word/2010/wordprocessingGroup" xmlns:wpi="http://schemas.microsoft.com/office/word/2010/wordprocessingInk" xmlns:wne="http://schemas.microsoft.com/office/word/2006/wordml" xmlns:wps="http://schemas.microsoft.com/office/word/2010/wordprocessingShape" mc:Ignorable="w14 w15 w16se w16cid wp14">
   <w:footnote w:type="separator" w:id="-1">
     <w:p>
       <w:r>
@@ -3624,14 +3570,14 @@
 </file>
 
 <file path=word/header1.xml><?xml version="1.0" encoding="utf-8"?>
-<w:hdr xmlns:wpc="http://schemas.microsoft.com/office/word/2010/wordprocessingCanvas" xmlns:mc="http://schemas.openxmlformats.org/markup-compatibility/2006" xmlns:o="urn:schemas-microsoft-com:office:office" xmlns:r="http://schemas.openxmlformats.org/officeDocument/2006/relationships" xmlns:m="http://schemas.openxmlformats.org/officeDocument/2006/math" xmlns:v="urn:schemas-microsoft-com:vml" xmlns:wp14="http://schemas.microsoft.com/office/word/2010/wordprocessingDrawing" xmlns:wp="http://schemas.openxmlformats.org/drawingml/2006/wordprocessingDrawing" xmlns:w10="urn:schemas-microsoft-com:office:word" xmlns:w="http://schemas.openxmlformats.org/wordprocessingml/2006/main" xmlns:w14="http://schemas.microsoft.com/office/word/2010/wordml" xmlns:w15="http://schemas.microsoft.com/office/word/2012/wordml" xmlns:wpg="http://schemas.microsoft.com/office/word/2010/wordprocessingGroup" xmlns:wpi="http://schemas.microsoft.com/office/word/2010/wordprocessingInk" xmlns:wne="http://schemas.microsoft.com/office/word/2006/wordml" xmlns:wps="http://schemas.microsoft.com/office/word/2010/wordprocessingShape" mc:Ignorable="w14 w15 wp14">
+<w:hdr xmlns:wpc="http://schemas.microsoft.com/office/word/2010/wordprocessingCanvas" xmlns:cx="http://schemas.microsoft.com/office/drawing/2014/chartex" xmlns:cx1="http://schemas.microsoft.com/office/drawing/2015/9/8/chartex" xmlns:cx2="http://schemas.microsoft.com/office/drawing/2015/10/21/chartex" xmlns:cx3="http://schemas.microsoft.com/office/drawing/2016/5/9/chartex" xmlns:cx4="http://schemas.microsoft.com/office/drawing/2016/5/10/chartex" xmlns:cx5="http://schemas.microsoft.com/office/drawing/2016/5/11/chartex" xmlns:cx6="http://schemas.microsoft.com/office/drawing/2016/5/12/chartex" xmlns:cx7="http://schemas.microsoft.com/office/drawing/2016/5/13/chartex" xmlns:cx8="http://schemas.microsoft.com/office/drawing/2016/5/14/chartex" xmlns:mc="http://schemas.openxmlformats.org/markup-compatibility/2006" xmlns:aink="http://schemas.microsoft.com/office/drawing/2016/ink" xmlns:am3d="http://schemas.microsoft.com/office/drawing/2017/model3d" xmlns:o="urn:schemas-microsoft-com:office:office" xmlns:r="http://schemas.openxmlformats.org/officeDocument/2006/relationships" xmlns:m="http://schemas.openxmlformats.org/officeDocument/2006/math" xmlns:v="urn:schemas-microsoft-com:vml" xmlns:wp14="http://schemas.microsoft.com/office/word/2010/wordprocessingDrawing" xmlns:wp="http://schemas.openxmlformats.org/drawingml/2006/wordprocessingDrawing" xmlns:w10="urn:schemas-microsoft-com:office:word" xmlns:w="http://schemas.openxmlformats.org/wordprocessingml/2006/main" xmlns:w14="http://schemas.microsoft.com/office/word/2010/wordml" xmlns:w15="http://schemas.microsoft.com/office/word/2012/wordml" xmlns:w16cid="http://schemas.microsoft.com/office/word/2016/wordml/cid" xmlns:w16se="http://schemas.microsoft.com/office/word/2015/wordml/symex" xmlns:wpg="http://schemas.microsoft.com/office/word/2010/wordprocessingGroup" xmlns:wpi="http://schemas.microsoft.com/office/word/2010/wordprocessingInk" xmlns:wne="http://schemas.microsoft.com/office/word/2006/wordml" xmlns:wps="http://schemas.microsoft.com/office/word/2010/wordprocessingShape" mc:Ignorable="w14 w15 w16se w16cid wp14">
   <w:p>
     <w:pPr>
       <w:pStyle w:val="Header"/>
     </w:pPr>
     <w:r>
       <w:drawing>
-        <wp:anchor distT="0" distB="0" distL="114300" distR="114300" simplePos="0" relativeHeight="251659264" behindDoc="0" locked="0" layoutInCell="1" allowOverlap="1">
+        <wp:anchor distT="0" distB="0" distL="114300" distR="114300" simplePos="0" relativeHeight="251659264" behindDoc="0" locked="0" layoutInCell="1" allowOverlap="1" wp14:anchorId="34950648" wp14:editId="541EB752">
           <wp:simplePos x="0" y="0"/>
           <wp:positionH relativeFrom="column">
             <wp:posOffset>-781050</wp:posOffset>
@@ -3694,7 +3640,10 @@
       <w:tab/>
     </w:r>
     <w:r>
-      <w:t>AN-006-04</w:t>
+      <w:t>AN-006-0</w:t>
+    </w:r>
+    <w:r>
+      <w:t>5</w:t>
     </w:r>
   </w:p>
   <w:p>
@@ -3711,8 +3660,8 @@
 </file>
 
 <file path=word/numbering.xml><?xml version="1.0" encoding="utf-8"?>
-<w:numbering xmlns:wpc="http://schemas.microsoft.com/office/word/2010/wordprocessingCanvas" xmlns:mc="http://schemas.openxmlformats.org/markup-compatibility/2006" xmlns:o="urn:schemas-microsoft-com:office:office" xmlns:r="http://schemas.openxmlformats.org/officeDocument/2006/relationships" xmlns:m="http://schemas.openxmlformats.org/officeDocument/2006/math" xmlns:v="urn:schemas-microsoft-com:vml" xmlns:wp14="http://schemas.microsoft.com/office/word/2010/wordprocessingDrawing" xmlns:wp="http://schemas.openxmlformats.org/drawingml/2006/wordprocessingDrawing" xmlns:w10="urn:schemas-microsoft-com:office:word" xmlns:w="http://schemas.openxmlformats.org/wordprocessingml/2006/main" xmlns:w14="http://schemas.microsoft.com/office/word/2010/wordml" xmlns:w15="http://schemas.microsoft.com/office/word/2012/wordml" xmlns:wpg="http://schemas.microsoft.com/office/word/2010/wordprocessingGroup" xmlns:wpi="http://schemas.microsoft.com/office/word/2010/wordprocessingInk" xmlns:wne="http://schemas.microsoft.com/office/word/2006/wordml" xmlns:wps="http://schemas.microsoft.com/office/word/2010/wordprocessingShape" mc:Ignorable="w14 w15 wp14">
-  <w:abstractNum w:abstractNumId="0">
+<w:numbering xmlns:wpc="http://schemas.microsoft.com/office/word/2010/wordprocessingCanvas" xmlns:cx="http://schemas.microsoft.com/office/drawing/2014/chartex" xmlns:cx1="http://schemas.microsoft.com/office/drawing/2015/9/8/chartex" xmlns:cx2="http://schemas.microsoft.com/office/drawing/2015/10/21/chartex" xmlns:cx3="http://schemas.microsoft.com/office/drawing/2016/5/9/chartex" xmlns:cx4="http://schemas.microsoft.com/office/drawing/2016/5/10/chartex" xmlns:cx5="http://schemas.microsoft.com/office/drawing/2016/5/11/chartex" xmlns:cx6="http://schemas.microsoft.com/office/drawing/2016/5/12/chartex" xmlns:cx7="http://schemas.microsoft.com/office/drawing/2016/5/13/chartex" xmlns:cx8="http://schemas.microsoft.com/office/drawing/2016/5/14/chartex" xmlns:mc="http://schemas.openxmlformats.org/markup-compatibility/2006" xmlns:aink="http://schemas.microsoft.com/office/drawing/2016/ink" xmlns:am3d="http://schemas.microsoft.com/office/drawing/2017/model3d" xmlns:o="urn:schemas-microsoft-com:office:office" xmlns:r="http://schemas.openxmlformats.org/officeDocument/2006/relationships" xmlns:m="http://schemas.openxmlformats.org/officeDocument/2006/math" xmlns:v="urn:schemas-microsoft-com:vml" xmlns:wp14="http://schemas.microsoft.com/office/word/2010/wordprocessingDrawing" xmlns:wp="http://schemas.openxmlformats.org/drawingml/2006/wordprocessingDrawing" xmlns:w10="urn:schemas-microsoft-com:office:word" xmlns:w="http://schemas.openxmlformats.org/wordprocessingml/2006/main" xmlns:w14="http://schemas.microsoft.com/office/word/2010/wordml" xmlns:w15="http://schemas.microsoft.com/office/word/2012/wordml" xmlns:w16cid="http://schemas.microsoft.com/office/word/2016/wordml/cid" xmlns:w16se="http://schemas.microsoft.com/office/word/2015/wordml/symex" xmlns:wpg="http://schemas.microsoft.com/office/word/2010/wordprocessingGroup" xmlns:wpi="http://schemas.microsoft.com/office/word/2010/wordprocessingInk" xmlns:wne="http://schemas.microsoft.com/office/word/2006/wordml" xmlns:wps="http://schemas.microsoft.com/office/word/2010/wordprocessingShape" mc:Ignorable="w14 w15 w16se w16cid wp14">
+  <w:abstractNum w:abstractNumId="0" w15:restartNumberingAfterBreak="0">
     <w:nsid w:val="462B2F0B"/>
     <w:multiLevelType w:val="multilevel"/>
     <w:tmpl w:val="C8AC10A2"/>
@@ -3842,7 +3791,7 @@
       </w:rPr>
     </w:lvl>
   </w:abstractNum>
-  <w:abstractNum w:abstractNumId="1">
+  <w:abstractNum w:abstractNumId="1" w15:restartNumberingAfterBreak="0">
     <w:nsid w:val="4B8C74DA"/>
     <w:multiLevelType w:val="hybridMultilevel"/>
     <w:tmpl w:val="AC68B438"/>
@@ -3960,7 +3909,7 @@
       </w:rPr>
     </w:lvl>
   </w:abstractNum>
-  <w:abstractNum w:abstractNumId="2">
+  <w:abstractNum w:abstractNumId="2" w15:restartNumberingAfterBreak="0">
     <w:nsid w:val="559F0525"/>
     <w:multiLevelType w:val="hybridMultilevel"/>
     <w:tmpl w:val="FC608F88"/>
@@ -4078,7 +4027,7 @@
       </w:rPr>
     </w:lvl>
   </w:abstractNum>
-  <w:abstractNum w:abstractNumId="3">
+  <w:abstractNum w:abstractNumId="3" w15:restartNumberingAfterBreak="0">
     <w:nsid w:val="5E0E7944"/>
     <w:multiLevelType w:val="hybridMultilevel"/>
     <w:tmpl w:val="200CF628"/>
@@ -4239,7 +4188,7 @@
 </file>
 
 <file path=word/styles.xml><?xml version="1.0" encoding="utf-8"?>
-<w:styles xmlns:mc="http://schemas.openxmlformats.org/markup-compatibility/2006" xmlns:r="http://schemas.openxmlformats.org/officeDocument/2006/relationships" xmlns:w="http://schemas.openxmlformats.org/wordprocessingml/2006/main" xmlns:w14="http://schemas.microsoft.com/office/word/2010/wordml" xmlns:w15="http://schemas.microsoft.com/office/word/2012/wordml" mc:Ignorable="w14 w15">
+<w:styles xmlns:mc="http://schemas.openxmlformats.org/markup-compatibility/2006" xmlns:r="http://schemas.openxmlformats.org/officeDocument/2006/relationships" xmlns:w="http://schemas.openxmlformats.org/wordprocessingml/2006/main" xmlns:w14="http://schemas.microsoft.com/office/word/2010/wordml" xmlns:w15="http://schemas.microsoft.com/office/word/2012/wordml" xmlns:w16cid="http://schemas.microsoft.com/office/word/2016/wordml/cid" xmlns:w16se="http://schemas.microsoft.com/office/word/2015/wordml/symex" mc:Ignorable="w14 w15 w16se w16cid">
   <w:docDefaults>
     <w:rPrDefault>
       <w:rPr>
@@ -4255,7 +4204,7 @@
       </w:pPr>
     </w:pPrDefault>
   </w:docDefaults>
-  <w:latentStyles w:defLockedState="0" w:defUIPriority="99" w:defSemiHidden="0" w:defUnhideWhenUsed="0" w:defQFormat="0" w:count="371">
+  <w:latentStyles w:defLockedState="0" w:defUIPriority="99" w:defSemiHidden="0" w:defUnhideWhenUsed="0" w:defQFormat="0" w:count="375">
     <w:lsdException w:name="Normal" w:uiPriority="0" w:qFormat="1"/>
     <w:lsdException w:name="heading 1" w:uiPriority="9" w:qFormat="1"/>
     <w:lsdException w:name="heading 2" w:semiHidden="1" w:uiPriority="9" w:unhideWhenUsed="1" w:qFormat="1"/>
@@ -4361,7 +4310,6 @@
     <w:lsdException w:name="HTML Sample" w:semiHidden="1" w:unhideWhenUsed="1"/>
     <w:lsdException w:name="HTML Typewriter" w:semiHidden="1" w:unhideWhenUsed="1"/>
     <w:lsdException w:name="HTML Variable" w:semiHidden="1" w:unhideWhenUsed="1"/>
-    <w:lsdException w:name="Normal Table" w:semiHidden="1" w:unhideWhenUsed="1"/>
     <w:lsdException w:name="annotation subject" w:semiHidden="1" w:unhideWhenUsed="1"/>
     <w:lsdException w:name="No List" w:semiHidden="1" w:unhideWhenUsed="1"/>
     <w:lsdException w:name="Outline List 1" w:semiHidden="1" w:unhideWhenUsed="1"/>
@@ -4405,10 +4353,8 @@
     <w:lsdException w:name="Table Elegant" w:semiHidden="1" w:unhideWhenUsed="1"/>
     <w:lsdException w:name="Table Professional" w:semiHidden="1" w:unhideWhenUsed="1"/>
     <w:lsdException w:name="Table Subtle 1" w:semiHidden="1" w:unhideWhenUsed="1"/>
-    <w:lsdException w:name="Table Subtle 2" w:semiHidden="1" w:unhideWhenUsed="1"/>
     <w:lsdException w:name="Table Web 1" w:semiHidden="1" w:unhideWhenUsed="1"/>
     <w:lsdException w:name="Table Web 2" w:semiHidden="1" w:unhideWhenUsed="1"/>
-    <w:lsdException w:name="Table Web 3" w:semiHidden="1" w:unhideWhenUsed="1"/>
     <w:lsdException w:name="Balloon Text" w:semiHidden="1" w:unhideWhenUsed="1"/>
     <w:lsdException w:name="Table Grid" w:uiPriority="0"/>
     <w:lsdException w:name="Table Theme" w:semiHidden="1" w:unhideWhenUsed="1"/>
@@ -4627,6 +4573,10 @@
     <w:lsdException w:name="List Table 5 Dark Accent 6" w:uiPriority="50"/>
     <w:lsdException w:name="List Table 6 Colorful Accent 6" w:uiPriority="51"/>
     <w:lsdException w:name="List Table 7 Colorful Accent 6" w:uiPriority="52"/>
+    <w:lsdException w:name="Mention" w:semiHidden="1" w:unhideWhenUsed="1"/>
+    <w:lsdException w:name="Smart Hyperlink" w:semiHidden="1" w:unhideWhenUsed="1"/>
+    <w:lsdException w:name="Hashtag" w:semiHidden="1" w:unhideWhenUsed="1"/>
+    <w:lsdException w:name="Unresolved Mention" w:semiHidden="1" w:unhideWhenUsed="1"/>
   </w:latentStyles>
   <w:style w:type="paragraph" w:default="1" w:styleId="Normal">
     <w:name w:val="Normal"/>
@@ -4712,6 +4662,7 @@
   <w:style w:type="character" w:default="1" w:styleId="DefaultParagraphFont">
     <w:name w:val="Default Paragraph Font"/>
     <w:uiPriority w:val="1"/>
+    <w:semiHidden/>
     <w:unhideWhenUsed/>
   </w:style>
   <w:style w:type="table" w:default="1" w:styleId="TableNormal">
@@ -5009,7 +4960,6 @@
       <w:spacing w:after="0" w:line="240" w:lineRule="auto"/>
     </w:pPr>
     <w:tblPr>
-      <w:tblInd w:w="0" w:type="dxa"/>
       <w:tblBorders>
         <w:top w:val="single" w:sz="4" w:space="0" w:color="auto"/>
         <w:left w:val="single" w:sz="4" w:space="0" w:color="auto"/>
@@ -5018,12 +4968,6 @@
         <w:insideH w:val="single" w:sz="4" w:space="0" w:color="auto"/>
         <w:insideV w:val="single" w:sz="4" w:space="0" w:color="auto"/>
       </w:tblBorders>
-      <w:tblCellMar>
-        <w:top w:w="0" w:type="dxa"/>
-        <w:left w:w="108" w:type="dxa"/>
-        <w:bottom w:w="0" w:type="dxa"/>
-        <w:right w:w="108" w:type="dxa"/>
-      </w:tblCellMar>
     </w:tblPr>
   </w:style>
   <w:style w:type="paragraph" w:styleId="ListParagraph">
@@ -5486,7 +5430,6 @@
     <w:tblPr>
       <w:tblStyleRowBandSize w:val="1"/>
       <w:tblStyleColBandSize w:val="1"/>
-      <w:tblInd w:w="0" w:type="dxa"/>
       <w:tblBorders>
         <w:top w:val="single" w:sz="8" w:space="0" w:color="000000" w:themeColor="text1"/>
         <w:left w:val="single" w:sz="8" w:space="0" w:color="000000" w:themeColor="text1"/>
@@ -5495,12 +5438,6 @@
         <w:insideH w:val="single" w:sz="8" w:space="0" w:color="000000" w:themeColor="text1"/>
         <w:insideV w:val="single" w:sz="8" w:space="0" w:color="000000" w:themeColor="text1"/>
       </w:tblBorders>
-      <w:tblCellMar>
-        <w:top w:w="0" w:type="dxa"/>
-        <w:left w:w="108" w:type="dxa"/>
-        <w:bottom w:w="0" w:type="dxa"/>
-        <w:right w:w="108" w:type="dxa"/>
-      </w:tblCellMar>
     </w:tblPr>
     <w:trPr>
       <w:cantSplit/>
@@ -6069,7 +6006,7 @@
 </file>
 
 <file path=customXml/itemProps1.xml><?xml version="1.0" encoding="utf-8"?>
-<ds:datastoreItem xmlns:ds="http://schemas.openxmlformats.org/officeDocument/2006/customXml" ds:itemID="{A872DBE2-8E25-445B-9130-E9585BF08627}">
+<ds:datastoreItem xmlns:ds="http://schemas.openxmlformats.org/officeDocument/2006/customXml" ds:itemID="{3340E653-26C1-47F3-973F-344762A79A73}">
   <ds:schemaRefs>
     <ds:schemaRef ds:uri="http://schemas.openxmlformats.org/officeDocument/2006/bibliography"/>
   </ds:schemaRefs>

</xml_diff>

<commit_message>
Updated doc for new v1.6 New device and test selection processes explained.
git-svn-id: https://quarchserver4.ds.quarch.com/svn/Software/Application%20Notes/AN-006%20-%20Python%20Control%20of%20Quarch%20Modules/Trunk@3051 265bcc82-57df-11dd-8522-2d0c19f12d9e
</commit_message>
<xml_diff>
--- a/AN-006 - Python Control of Quarch Modules.docx
+++ b/AN-006 - Python Control of Quarch Modules.docx
@@ -111,10 +111,12 @@
       <w:pPr>
         <w:pStyle w:val="ManualTitle"/>
       </w:pPr>
+      <w:bookmarkStart w:id="44" w:name="_Hlk8310126"/>
       <w:r>
         <w:t>Python Control of Quarch Modules</w:t>
       </w:r>
     </w:p>
+    <w:bookmarkEnd w:id="44"/>
     <w:p/>
     <w:p/>
     <w:p/>
@@ -184,7 +186,7 @@
         <w:rPr>
           <w:noProof/>
         </w:rPr>
-        <w:t>Tuesday, 24 April 2018</w:t>
+        <w:t>Wednesday, 20 February 2019</w:t>
       </w:r>
       <w:r>
         <w:rPr>
@@ -245,34 +247,33 @@
       <w:pPr>
         <w:pStyle w:val="Heading1"/>
       </w:pPr>
-      <w:bookmarkStart w:id="44" w:name="_Toc260389311"/>
-      <w:bookmarkStart w:id="45" w:name="_Toc262028175"/>
-      <w:bookmarkStart w:id="46" w:name="_Toc262029014"/>
-      <w:bookmarkStart w:id="47" w:name="_Toc262048129"/>
-      <w:bookmarkStart w:id="48" w:name="_Toc262048517"/>
-      <w:bookmarkStart w:id="49" w:name="_Toc262048569"/>
-      <w:bookmarkStart w:id="50" w:name="_Toc276715494"/>
-      <w:bookmarkStart w:id="51" w:name="_Toc276715534"/>
-      <w:bookmarkStart w:id="52" w:name="_Toc276716140"/>
-      <w:bookmarkStart w:id="53" w:name="_Toc276720080"/>
-      <w:bookmarkStart w:id="54" w:name="_Toc277602561"/>
+      <w:bookmarkStart w:id="45" w:name="_Toc260389311"/>
+      <w:bookmarkStart w:id="46" w:name="_Toc262028175"/>
+      <w:bookmarkStart w:id="47" w:name="_Toc262029014"/>
+      <w:bookmarkStart w:id="48" w:name="_Toc262048129"/>
+      <w:bookmarkStart w:id="49" w:name="_Toc262048517"/>
+      <w:bookmarkStart w:id="50" w:name="_Toc262048569"/>
+      <w:bookmarkStart w:id="51" w:name="_Toc276715494"/>
+      <w:bookmarkStart w:id="52" w:name="_Toc276715534"/>
+      <w:bookmarkStart w:id="53" w:name="_Toc276716140"/>
+      <w:bookmarkStart w:id="54" w:name="_Toc276720080"/>
+      <w:bookmarkStart w:id="55" w:name="_Toc277602561"/>
       <w:bookmarkEnd w:id="37"/>
       <w:r>
         <w:br w:type="page"/>
       </w:r>
-      <w:bookmarkStart w:id="55" w:name="_Toc359856653"/>
-      <w:bookmarkStart w:id="56" w:name="_Toc362960378"/>
-      <w:bookmarkStart w:id="57" w:name="_Toc372718893"/>
-      <w:bookmarkStart w:id="58" w:name="_Toc372718921"/>
-      <w:bookmarkStart w:id="59" w:name="_Toc372718985"/>
-      <w:bookmarkStart w:id="60" w:name="_Toc372720479"/>
-      <w:bookmarkStart w:id="61" w:name="_Toc465168329"/>
-      <w:bookmarkStart w:id="62" w:name="_Toc512349223"/>
+      <w:bookmarkStart w:id="56" w:name="_Toc359856653"/>
+      <w:bookmarkStart w:id="57" w:name="_Toc362960378"/>
+      <w:bookmarkStart w:id="58" w:name="_Toc372718893"/>
+      <w:bookmarkStart w:id="59" w:name="_Toc372718921"/>
+      <w:bookmarkStart w:id="60" w:name="_Toc372718985"/>
+      <w:bookmarkStart w:id="61" w:name="_Toc372720479"/>
+      <w:bookmarkStart w:id="62" w:name="_Toc465168329"/>
+      <w:bookmarkStart w:id="63" w:name="_Toc512349223"/>
       <w:r>
         <w:lastRenderedPageBreak/>
         <w:t>Change History</w:t>
       </w:r>
-      <w:bookmarkEnd w:id="44"/>
       <w:bookmarkEnd w:id="45"/>
       <w:bookmarkEnd w:id="46"/>
       <w:bookmarkEnd w:id="47"/>
@@ -291,6 +292,7 @@
       <w:bookmarkEnd w:id="60"/>
       <w:bookmarkEnd w:id="61"/>
       <w:bookmarkEnd w:id="62"/>
+      <w:bookmarkEnd w:id="63"/>
     </w:p>
     <w:tbl>
       <w:tblPr>
@@ -512,14 +514,60 @@
           </w:p>
         </w:tc>
       </w:tr>
+      <w:tr>
+        <w:tc>
+          <w:tcPr>
+            <w:tcW w:w="992" w:type="dxa"/>
+          </w:tcPr>
+          <w:p>
+            <w:r>
+              <w:t>1.6</w:t>
+            </w:r>
+          </w:p>
+        </w:tc>
+        <w:tc>
+          <w:tcPr>
+            <w:tcW w:w="1697" w:type="dxa"/>
+          </w:tcPr>
+          <w:p>
+            <w:r>
+              <w:t>May 2019</w:t>
+            </w:r>
+          </w:p>
+        </w:tc>
+        <w:tc>
+          <w:tcPr>
+            <w:tcW w:w="6327" w:type="dxa"/>
+          </w:tcPr>
+          <w:p>
+            <w:r>
+              <w:t xml:space="preserve">Updated for </w:t>
+            </w:r>
+            <w:proofErr w:type="spellStart"/>
+            <w:r>
+              <w:t>quarchpy</w:t>
+            </w:r>
+            <w:proofErr w:type="spellEnd"/>
+            <w:r>
+              <w:t xml:space="preserve"> 2.x</w:t>
+            </w:r>
+          </w:p>
+          <w:p>
+            <w:r>
+              <w:t>New device and test selection in console instead of code</w:t>
+            </w:r>
+          </w:p>
+        </w:tc>
+      </w:tr>
     </w:tbl>
-    <w:p/>
+    <w:p>
+      <w:bookmarkStart w:id="64" w:name="_GoBack"/>
+      <w:bookmarkEnd w:id="64"/>
+    </w:p>
     <w:p>
       <w:r>
         <w:br w:type="page"/>
       </w:r>
-      <w:bookmarkStart w:id="63" w:name="_GoBack"/>
-      <w:bookmarkEnd w:id="63"/>
     </w:p>
     <w:p>
       <w:pPr>
@@ -1635,12 +1683,12 @@
       <w:pPr>
         <w:pStyle w:val="Heading1"/>
       </w:pPr>
-      <w:bookmarkStart w:id="64" w:name="_Toc512349224"/>
+      <w:bookmarkStart w:id="65" w:name="_Toc512349224"/>
       <w:r>
         <w:lastRenderedPageBreak/>
         <w:t>Introduction</w:t>
       </w:r>
-      <w:bookmarkEnd w:id="64"/>
+      <w:bookmarkEnd w:id="65"/>
     </w:p>
     <w:p>
       <w:r>
@@ -1669,11 +1717,11 @@
       <w:pPr>
         <w:pStyle w:val="Heading2"/>
       </w:pPr>
-      <w:bookmarkStart w:id="65" w:name="_Toc512349225"/>
+      <w:bookmarkStart w:id="66" w:name="_Toc512349225"/>
       <w:r>
         <w:t>Modules Supported</w:t>
       </w:r>
-      <w:bookmarkEnd w:id="65"/>
+      <w:bookmarkEnd w:id="66"/>
     </w:p>
     <w:p>
       <w:r>
@@ -1684,11 +1732,11 @@
       <w:pPr>
         <w:pStyle w:val="Heading2"/>
       </w:pPr>
-      <w:bookmarkStart w:id="66" w:name="_Toc512349226"/>
+      <w:bookmarkStart w:id="67" w:name="_Toc512349226"/>
       <w:r>
         <w:t>Requirements</w:t>
       </w:r>
-      <w:bookmarkEnd w:id="66"/>
+      <w:bookmarkEnd w:id="67"/>
     </w:p>
     <w:p>
       <w:pPr>
@@ -1703,7 +1751,7 @@
         <w:pStyle w:val="QNumberedlist"/>
       </w:pPr>
       <w:r>
-        <w:t>Install Python 2.x or 3.x</w:t>
+        <w:t>Install Python 3.x</w:t>
       </w:r>
     </w:p>
     <w:p>
@@ -1726,11 +1774,11 @@
       <w:pPr>
         <w:pStyle w:val="Heading2"/>
       </w:pPr>
-      <w:bookmarkStart w:id="67" w:name="_Toc512349227"/>
+      <w:bookmarkStart w:id="68" w:name="_Toc512349227"/>
       <w:r>
         <w:t>Application Note Example Files</w:t>
       </w:r>
-      <w:bookmarkEnd w:id="67"/>
+      <w:bookmarkEnd w:id="68"/>
     </w:p>
     <w:p>
       <w:pPr>
@@ -1792,7 +1840,33 @@
         <w:rPr>
           <w:rFonts w:ascii="Arial" w:hAnsi="Arial" w:cs="Arial"/>
         </w:rPr>
-        <w:t>ntains a number of simple python examples, which can be enabled/disabled by commenting out the relevant lines.</w:t>
+        <w:t xml:space="preserve">ntains </w:t>
+      </w:r>
+      <w:proofErr w:type="gramStart"/>
+      <w:r>
+        <w:rPr>
+          <w:rFonts w:ascii="Arial" w:hAnsi="Arial" w:cs="Arial"/>
+        </w:rPr>
+        <w:t>a number of</w:t>
+      </w:r>
+      <w:proofErr w:type="gramEnd"/>
+      <w:r>
+        <w:rPr>
+          <w:rFonts w:ascii="Arial" w:hAnsi="Arial" w:cs="Arial"/>
+        </w:rPr>
+        <w:t xml:space="preserve"> simple python examples, which can be </w:t>
+      </w:r>
+      <w:r>
+        <w:rPr>
+          <w:rFonts w:ascii="Arial" w:hAnsi="Arial" w:cs="Arial"/>
+        </w:rPr>
+        <w:t>selected through the console window</w:t>
+      </w:r>
+      <w:r>
+        <w:rPr>
+          <w:rFonts w:ascii="Arial" w:hAnsi="Arial" w:cs="Arial"/>
+        </w:rPr>
+        <w:t>.</w:t>
       </w:r>
     </w:p>
     <w:p>
@@ -1844,25 +1918,25 @@
       <w:pPr>
         <w:pStyle w:val="Heading1"/>
       </w:pPr>
-      <w:bookmarkStart w:id="68" w:name="_Toc512349228"/>
+      <w:bookmarkStart w:id="69" w:name="_Toc512349228"/>
       <w:r>
         <w:lastRenderedPageBreak/>
         <w:t>Install Components</w:t>
       </w:r>
-      <w:bookmarkEnd w:id="68"/>
+      <w:bookmarkEnd w:id="69"/>
     </w:p>
     <w:p>
       <w:pPr>
         <w:pStyle w:val="Heading2"/>
       </w:pPr>
-      <w:bookmarkStart w:id="69" w:name="_Toc512349229"/>
+      <w:bookmarkStart w:id="70" w:name="_Toc512349229"/>
       <w:r>
         <w:t>Quarch USB Driver</w:t>
       </w:r>
       <w:r>
         <w:t xml:space="preserve"> install</w:t>
       </w:r>
-      <w:bookmarkEnd w:id="69"/>
+      <w:bookmarkEnd w:id="70"/>
     </w:p>
     <w:p>
       <w:r>
@@ -1888,18 +1962,24 @@
       <w:pPr>
         <w:pStyle w:val="Heading2"/>
       </w:pPr>
-      <w:bookmarkStart w:id="70" w:name="_Toc512349230"/>
+      <w:bookmarkStart w:id="71" w:name="_Toc512349230"/>
       <w:r>
         <w:t>Python</w:t>
       </w:r>
       <w:r>
         <w:t xml:space="preserve"> install</w:t>
       </w:r>
-      <w:bookmarkEnd w:id="70"/>
-    </w:p>
-    <w:p>
-      <w:r>
-        <w:t>If you do not already have Python installed, download and install it from:</w:t>
+      <w:bookmarkEnd w:id="71"/>
+    </w:p>
+    <w:p>
+      <w:r>
+        <w:t>If you do not already have Python</w:t>
+      </w:r>
+      <w:r>
+        <w:t xml:space="preserve"> 3.x</w:t>
+      </w:r>
+      <w:r>
+        <w:t xml:space="preserve"> installed, download and install it from:</w:t>
       </w:r>
     </w:p>
     <w:p>
@@ -1946,12 +2026,12 @@
       </w:r>
     </w:p>
     <w:p>
-      <w:hyperlink r:id="rId11" w:anchor="excursus-setting-environment-variables" w:history="1">
+      <w:hyperlink r:id="rId11" w:history="1">
         <w:r>
           <w:rPr>
             <w:rStyle w:val="Hyperlink"/>
           </w:rPr>
-          <w:t>https://docs.python.org/2/using/windows.html#excursus-setting-environment-variables</w:t>
+          <w:t>https://docs.python.org/3/using/windows.html#excursus-setting-environment-variables</w:t>
         </w:r>
       </w:hyperlink>
     </w:p>
@@ -1959,7 +2039,7 @@
       <w:pPr>
         <w:pStyle w:val="Heading2"/>
       </w:pPr>
-      <w:bookmarkStart w:id="71" w:name="_Toc512349231"/>
+      <w:bookmarkStart w:id="72" w:name="_Toc512349231"/>
       <w:proofErr w:type="spellStart"/>
       <w:r>
         <w:t>QuarchPy</w:t>
@@ -1968,7 +2048,7 @@
       <w:r>
         <w:t xml:space="preserve"> library install</w:t>
       </w:r>
-      <w:bookmarkEnd w:id="71"/>
+      <w:bookmarkEnd w:id="72"/>
     </w:p>
     <w:p>
       <w:r>
@@ -2176,22 +2256,22 @@
       <w:pPr>
         <w:pStyle w:val="Heading1"/>
       </w:pPr>
-      <w:bookmarkStart w:id="72" w:name="_Toc512349232"/>
+      <w:bookmarkStart w:id="73" w:name="_Toc512349232"/>
       <w:r>
         <w:lastRenderedPageBreak/>
         <w:t>Setting up to run the examples</w:t>
       </w:r>
-      <w:bookmarkEnd w:id="72"/>
+      <w:bookmarkEnd w:id="73"/>
     </w:p>
     <w:p>
       <w:pPr>
         <w:pStyle w:val="Heading2"/>
       </w:pPr>
-      <w:bookmarkStart w:id="73" w:name="_Toc512349233"/>
+      <w:bookmarkStart w:id="74" w:name="_Toc512349233"/>
       <w:r>
         <w:t>Linux USB Permissions</w:t>
       </w:r>
-      <w:bookmarkEnd w:id="73"/>
+      <w:bookmarkEnd w:id="74"/>
     </w:p>
     <w:p>
       <w:pPr>
@@ -2477,12 +2557,12 @@
       <w:pPr>
         <w:pStyle w:val="Heading2"/>
       </w:pPr>
-      <w:bookmarkStart w:id="74" w:name="_Toc512349234"/>
+      <w:bookmarkStart w:id="75" w:name="_Toc512349234"/>
       <w:r>
         <w:lastRenderedPageBreak/>
         <w:t>Hardware Setup</w:t>
       </w:r>
-      <w:bookmarkEnd w:id="74"/>
+      <w:bookmarkEnd w:id="75"/>
     </w:p>
     <w:p>
       <w:r>
@@ -2556,7 +2636,7 @@
           </mc:Choice>
           <mc:Fallback>
             <w:pict>
-              <v:shapetype w14:anchorId="465243DC" id="_x0000_t202" coordsize="21600,21600" o:spt="202" path="m,l,21600r21600,l21600,xe">
+              <v:shapetype w14:anchorId="0CFE7557" id="_x0000_t202" coordsize="21600,21600" o:spt="202" path="m,l,21600r21600,l21600,xe">
                 <v:stroke joinstyle="miter"/>
                 <v:path gradientshapeok="t" o:connecttype="rect"/>
               </v:shapetype>
@@ -2744,8 +2824,8 @@
           </mc:Choice>
           <mc:Fallback>
             <w:pict>
-              <v:group w14:anchorId="00D072B3" id="Group 7" o:spid="_x0000_s1027" style="position:absolute;margin-left:6.1pt;margin-top:23.05pt;width:482.05pt;height:86.35pt;z-index:251659264" coordsize="61224,10966" o:gfxdata="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">
-                <v:shape id="_x0000_s1028" type="#_x0000_t202" style="position:absolute;top:159;width:16935;height:10807;visibility:visible;mso-wrap-style:square;v-text-anchor:top" o:gfxdata="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">
+              <v:group w14:anchorId="22B085A3" id="Group 7" o:spid="_x0000_s1027" style="position:absolute;margin-left:6.1pt;margin-top:23.05pt;width:482.05pt;height:86.35pt;z-index:251659264" coordsize="61224,10966" o:gfxdata="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">
+                <v:shape id="_x0000_s1028" type="#_x0000_t202" style="position:absolute;top:159;width:16935;height:10807;visibility:visible;mso-wrap-style:square;v-text-anchor:top" o:gfxdata="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">
                   <v:textbox>
                     <w:txbxContent>
                       <w:p>
@@ -2764,7 +2844,7 @@
                     </w:txbxContent>
                   </v:textbox>
                 </v:shape>
-                <v:shape id="_x0000_s1029" type="#_x0000_t202" style="position:absolute;left:44288;width:16936;height:10807;visibility:visible;mso-wrap-style:square;v-text-anchor:top" o:gfxdata="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">
+                <v:shape id="_x0000_s1029" type="#_x0000_t202" style="position:absolute;left:44288;width:16936;height:10807;visibility:visible;mso-wrap-style:square;v-text-anchor:top" o:gfxdata="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">
                   <v:textbox>
                     <w:txbxContent>
                       <w:p>
@@ -2799,7 +2879,7 @@
                     <v:h position="#0,#1" xrange="0,21600" yrange="0,10800"/>
                   </v:handles>
                 </v:shapetype>
-                <v:shape id="Right Arrow 5" o:spid="_x0000_s1030" type="#_x0000_t13" style="position:absolute;left:17095;top:4949;width:26958;height:457;flip:y;visibility:visible;mso-wrap-style:square;v-text-anchor:middle" o:gfxdata="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" adj="21417" fillcolor="#5b9bd5 [3204]" strokecolor="#1f4d78 [1604]" strokeweight="1pt"/>
+                <v:shape id="Right Arrow 5" o:spid="_x0000_s1030" type="#_x0000_t13" style="position:absolute;left:17095;top:4949;width:26958;height:457;flip:y;visibility:visible;mso-wrap-style:square;v-text-anchor:middle" o:gfxdata="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" adj="21417" fillcolor="#5b9bd5 [3204]" strokecolor="#1f4d78 [1604]" strokeweight="1pt"/>
               </v:group>
             </w:pict>
           </mc:Fallback>
@@ -2814,447 +2894,182 @@
       <w:pPr>
         <w:pStyle w:val="Heading2"/>
       </w:pPr>
-      <w:bookmarkStart w:id="75" w:name="_Toc512349235"/>
+      <w:bookmarkStart w:id="76" w:name="_Toc512349235"/>
       <w:r>
         <w:t>Selecting the connection type</w:t>
       </w:r>
-      <w:bookmarkEnd w:id="75"/>
-    </w:p>
-    <w:p>
-      <w:r>
-        <w:t xml:space="preserve">Open the </w:t>
-      </w:r>
-      <w:r>
-        <w:rPr>
-          <w:rStyle w:val="CodeChar"/>
-          <w:b/>
-        </w:rPr>
-        <w:t>Python Control Examples.py</w:t>
-      </w:r>
-      <w:r>
-        <w:t xml:space="preserve"> script in your favorite editor.</w:t>
-      </w:r>
-    </w:p>
-    <w:p>
-      <w:r>
-        <w:t>The script will run using either a Serial, USB or a LAN connection which can be set up accordingly by editing the script and commenting out the appropriate lines of code.</w:t>
-      </w:r>
-    </w:p>
-    <w:p>
-      <w:r>
-        <w:t>Multiple examples are given to just comment out those you do not need, and make any modification required to select the correct address/port.</w:t>
-      </w:r>
-    </w:p>
-    <w:p>
-      <w:pPr>
-        <w:pStyle w:val="QBulletlist"/>
-        <w:rPr>
-          <w:rStyle w:val="CodeChar"/>
-          <w:b/>
-        </w:rPr>
-      </w:pPr>
-      <w:r>
-        <w:t xml:space="preserve">For example, to run the script over Ethernet, modify the following line and enter the correct IP address </w:t>
-      </w:r>
-      <w:r>
-        <w:rPr>
-          <w:b/>
-        </w:rPr>
-        <w:t>OR</w:t>
-      </w:r>
-      <w:r>
-        <w:t xml:space="preserve"> NetBIOS name of the device;</w:t>
-      </w:r>
-      <w:r>
-        <w:br/>
-      </w:r>
-      <w:r>
-        <w:br/>
-      </w:r>
-      <w:r>
-        <w:rPr>
-          <w:rStyle w:val="CodeChar"/>
-          <w:b/>
-        </w:rPr>
-        <w:t xml:space="preserve">Connection = </w:t>
+      <w:bookmarkEnd w:id="76"/>
+    </w:p>
+    <w:p>
+      <w:pPr>
+        <w:rPr>
+          <w:lang w:val="en-GB"/>
+        </w:rPr>
+      </w:pPr>
+      <w:bookmarkStart w:id="77" w:name="_Toc512349236"/>
+      <w:r>
+        <w:t xml:space="preserve">Our script now askes the user to select the device by inputting the index of the device displayed in the console. The script currently displays the preferred connection to a device in the order </w:t>
+      </w:r>
+      <w:proofErr w:type="gramStart"/>
+      <w:r>
+        <w:rPr>
+          <w:lang w:val="en-GB"/>
+        </w:rPr>
+        <w:t>USB ,</w:t>
+      </w:r>
+      <w:proofErr w:type="gramEnd"/>
+      <w:r>
+        <w:rPr>
+          <w:lang w:val="en-GB"/>
+        </w:rPr>
+        <w:t xml:space="preserve"> TCP ,SERIAL</w:t>
+      </w:r>
+      <w:r>
+        <w:rPr>
+          <w:lang w:val="en-GB"/>
+        </w:rPr>
+        <w:t xml:space="preserve">, </w:t>
+      </w:r>
+      <w:r>
+        <w:rPr>
+          <w:lang w:val="en-GB"/>
+        </w:rPr>
+        <w:t>REST</w:t>
+      </w:r>
+      <w:r>
+        <w:rPr>
+          <w:lang w:val="en-GB"/>
+        </w:rPr>
+        <w:t xml:space="preserve">, </w:t>
+      </w:r>
+      <w:r>
+        <w:rPr>
+          <w:lang w:val="en-GB"/>
+        </w:rPr>
+        <w:t>TELNET</w:t>
+      </w:r>
+      <w:r>
+        <w:rPr>
+          <w:lang w:val="en-GB"/>
+        </w:rPr>
+        <w:t xml:space="preserve">. If you would like to list all the connections to all the devices available then you can add </w:t>
       </w:r>
       <w:proofErr w:type="spellStart"/>
       <w:r>
         <w:rPr>
-          <w:rStyle w:val="CodeChar"/>
-          <w:b/>
-        </w:rPr>
-        <w:t>OpenConnection</w:t>
+          <w:lang w:val="en-GB"/>
+        </w:rPr>
+        <w:t>favouriteOnly</w:t>
       </w:r>
       <w:proofErr w:type="spellEnd"/>
       <w:r>
         <w:rPr>
-          <w:rStyle w:val="CodeChar"/>
-          <w:b/>
-        </w:rPr>
-        <w:t>("</w:t>
-      </w:r>
-      <w:r>
-        <w:rPr>
-          <w:rStyle w:val="CodeChar"/>
-          <w:b/>
-          <w:color w:val="2E74B5" w:themeColor="accent1" w:themeShade="BF"/>
-        </w:rPr>
-        <w:t>Telnet:192.168.1.210</w:t>
-      </w:r>
-      <w:r>
-        <w:rPr>
-          <w:rStyle w:val="CodeChar"/>
-          <w:b/>
-        </w:rPr>
-        <w:t>")</w:t>
-      </w:r>
-    </w:p>
-    <w:p>
-      <w:pPr>
-        <w:pStyle w:val="Code"/>
-        <w:ind w:left="720" w:firstLine="131"/>
-        <w:rPr>
-          <w:b/>
-        </w:rPr>
-      </w:pPr>
-      <w:r>
-        <w:rPr>
-          <w:b/>
-        </w:rPr>
-        <w:t xml:space="preserve">Connection = </w:t>
-      </w:r>
-      <w:proofErr w:type="spellStart"/>
-      <w:r>
-        <w:rPr>
-          <w:b/>
-        </w:rPr>
-        <w:t>OpenConnection</w:t>
-      </w:r>
-      <w:proofErr w:type="spellEnd"/>
-      <w:r>
-        <w:rPr>
-          <w:b/>
-        </w:rPr>
-        <w:t>("</w:t>
-      </w:r>
-      <w:r>
-        <w:rPr>
-          <w:b/>
-          <w:color w:val="2E74B5" w:themeColor="accent1" w:themeShade="BF"/>
-        </w:rPr>
-        <w:t>REST:192.168.1.210</w:t>
-      </w:r>
-      <w:r>
-        <w:rPr>
-          <w:b/>
-        </w:rPr>
-        <w:t>")</w:t>
-      </w:r>
-    </w:p>
-    <w:p>
-      <w:pPr>
-        <w:pStyle w:val="QBulletlist"/>
-      </w:pPr>
-      <w:r>
-        <w:t>For use over serial, edit the following line to match the COM port associated with the device</w:t>
-      </w:r>
-    </w:p>
-    <w:p>
-      <w:pPr>
-        <w:pStyle w:val="Code"/>
-        <w:ind w:left="131" w:firstLine="720"/>
-        <w:rPr>
-          <w:b/>
-        </w:rPr>
-      </w:pPr>
-      <w:r>
-        <w:rPr>
-          <w:b/>
-        </w:rPr>
-        <w:t xml:space="preserve">Connection = </w:t>
-      </w:r>
-      <w:proofErr w:type="spellStart"/>
-      <w:r>
-        <w:rPr>
-          <w:b/>
-        </w:rPr>
-        <w:t>OpenConnection</w:t>
-      </w:r>
-      <w:proofErr w:type="spellEnd"/>
-      <w:r>
-        <w:rPr>
-          <w:b/>
-        </w:rPr>
-        <w:t>("</w:t>
-      </w:r>
-      <w:r>
-        <w:rPr>
-          <w:b/>
-          <w:color w:val="2E74B5" w:themeColor="accent1" w:themeShade="BF"/>
-        </w:rPr>
-        <w:t>Serial:COM4</w:t>
-      </w:r>
-      <w:r>
-        <w:rPr>
-          <w:b/>
-        </w:rPr>
-        <w:t>")</w:t>
-      </w:r>
-    </w:p>
-    <w:p>
-      <w:pPr>
-        <w:pStyle w:val="QBulletlist"/>
-      </w:pPr>
-      <w:r>
-        <w:t>For use over USB, enter the part number or full serial number of the device you want to use</w:t>
-      </w:r>
-    </w:p>
-    <w:p>
-      <w:pPr>
-        <w:pStyle w:val="Code"/>
-        <w:ind w:left="131" w:firstLine="720"/>
-        <w:rPr>
-          <w:b/>
-        </w:rPr>
-      </w:pPr>
-      <w:r>
-        <w:rPr>
-          <w:b/>
-        </w:rPr>
-        <w:t xml:space="preserve">Connection = </w:t>
-      </w:r>
-      <w:proofErr w:type="spellStart"/>
-      <w:r>
-        <w:rPr>
-          <w:b/>
-        </w:rPr>
-        <w:t>OpenConnection</w:t>
-      </w:r>
-      <w:proofErr w:type="spellEnd"/>
-      <w:r>
-        <w:rPr>
-          <w:b/>
-        </w:rPr>
-        <w:t>("</w:t>
-      </w:r>
-      <w:r>
-        <w:rPr>
-          <w:b/>
-          <w:color w:val="2E74B5" w:themeColor="accent1" w:themeShade="BF"/>
-        </w:rPr>
-        <w:t>USB:QTL1455</w:t>
-      </w:r>
-      <w:r>
-        <w:rPr>
-          <w:b/>
-        </w:rPr>
-        <w:t>")</w:t>
-      </w:r>
-    </w:p>
-    <w:p>
-      <w:pPr>
-        <w:spacing w:before="0" w:after="160" w:line="259" w:lineRule="auto"/>
-        <w:rPr>
-          <w:rFonts w:ascii="Consolas" w:hAnsi="Consolas"/>
-          <w:b/>
-        </w:rPr>
-      </w:pPr>
-      <w:r>
-        <w:rPr>
-          <w:b/>
-        </w:rPr>
-        <w:br w:type="page"/>
-      </w:r>
-    </w:p>
-    <w:p>
-      <w:pPr>
-        <w:pStyle w:val="Note"/>
-      </w:pPr>
-      <w:r>
-        <w:rPr>
-          <w:b/>
-        </w:rPr>
-        <w:lastRenderedPageBreak/>
-        <w:t>Note</w:t>
-      </w:r>
-      <w:r>
-        <w:t xml:space="preserve">: If you are connecting via a LAN connection you may need to find the IP address of your device first. This can be found by connecting the module via USB or serial connection, opening the Torridon Terminal (which can be downloaded from </w:t>
-      </w:r>
-      <w:hyperlink r:id="rId12" w:history="1">
-        <w:r>
-          <w:rPr>
-            <w:rStyle w:val="Hyperlink"/>
-          </w:rPr>
-          <w:t>https://quarch.com/file/torridon-terminal</w:t>
-        </w:r>
-      </w:hyperlink>
-      <w:r>
-        <w:t>), connecting to the module and typing in the command</w:t>
-      </w:r>
-    </w:p>
-    <w:p>
-      <w:pPr>
-        <w:pStyle w:val="Note"/>
-        <w:ind w:firstLine="540"/>
-        <w:rPr>
-          <w:rFonts w:ascii="Consolas" w:hAnsi="Consolas"/>
-          <w:b/>
-        </w:rPr>
-      </w:pPr>
+          <w:lang w:val="en-GB"/>
+        </w:rPr>
+        <w:t xml:space="preserve"> = </w:t>
+      </w:r>
+      <w:r>
+        <w:rPr>
+          <w:lang w:val="en-GB"/>
+        </w:rPr>
+        <w:t xml:space="preserve">False to the passed parameters of </w:t>
+      </w:r>
       <w:proofErr w:type="spellStart"/>
       <w:proofErr w:type="gramStart"/>
       <w:r>
         <w:rPr>
-          <w:rFonts w:ascii="Consolas" w:hAnsi="Consolas"/>
-          <w:b/>
-        </w:rPr>
-        <w:t>CONFig:ETHernet</w:t>
+          <w:lang w:val="en-GB"/>
+        </w:rPr>
+        <w:t>scanDevices</w:t>
+      </w:r>
+      <w:proofErr w:type="spellEnd"/>
+      <w:r>
+        <w:rPr>
+          <w:lang w:val="en-GB"/>
+        </w:rPr>
+        <w:t>(</w:t>
       </w:r>
       <w:proofErr w:type="gramEnd"/>
       <w:r>
         <w:rPr>
-          <w:rFonts w:ascii="Consolas" w:hAnsi="Consolas"/>
-          <w:b/>
-        </w:rPr>
-        <w:t>:IP</w:t>
+          <w:lang w:val="en-GB"/>
+        </w:rPr>
+        <w:t>).</w:t>
+      </w:r>
+    </w:p>
+    <w:p>
+      <w:pPr>
+        <w:pStyle w:val="Heading2"/>
+      </w:pPr>
+    </w:p>
+    <w:p>
+      <w:pPr>
+        <w:pStyle w:val="Heading2"/>
+      </w:pPr>
+      <w:r>
+        <w:t>Selecting the example to run</w:t>
+      </w:r>
+      <w:bookmarkEnd w:id="77"/>
+    </w:p>
+    <w:p>
+      <w:r>
+        <w:t xml:space="preserve">Depending on the module connected, </w:t>
+      </w:r>
+      <w:r>
+        <w:t>select the correct test when prompted from the console.</w:t>
+      </w:r>
+    </w:p>
+    <w:p/>
+    <w:p>
+      <w:pPr>
+        <w:pStyle w:val="QBulletlist"/>
+      </w:pPr>
+      <w:proofErr w:type="spellStart"/>
+      <w:r>
+        <w:t>QuarchSimpleIdentify</w:t>
       </w:r>
       <w:proofErr w:type="spellEnd"/>
       <w:r>
-        <w:rPr>
-          <w:rFonts w:ascii="Consolas" w:hAnsi="Consolas"/>
-          <w:b/>
-        </w:rPr>
-        <w:t>?</w:t>
-      </w:r>
-    </w:p>
-    <w:p>
-      <w:pPr>
-        <w:pStyle w:val="Note"/>
-      </w:pPr>
-      <w:r>
-        <w:t xml:space="preserve">Alternatively, if you have </w:t>
-      </w:r>
+        <w:t xml:space="preserve"> – Works with any module</w:t>
+      </w:r>
+    </w:p>
+    <w:p>
+      <w:pPr>
+        <w:pStyle w:val="QBulletlist"/>
+      </w:pPr>
       <w:proofErr w:type="spellStart"/>
       <w:r>
-        <w:t>netBIOS</w:t>
+        <w:t>QuarchHotPlugExample</w:t>
       </w:r>
       <w:proofErr w:type="spellEnd"/>
       <w:r>
-        <w:t xml:space="preserve"> names on your network, you can also use the serial number of the module for connection instead of the IP address by replacing the line </w:t>
-      </w:r>
-    </w:p>
-    <w:p>
-      <w:pPr>
-        <w:pStyle w:val="Note"/>
-        <w:ind w:firstLine="540"/>
-        <w:rPr>
-          <w:rFonts w:ascii="Consolas" w:hAnsi="Consolas"/>
-          <w:b/>
-        </w:rPr>
-      </w:pPr>
-      <w:r>
-        <w:rPr>
-          <w:rFonts w:ascii="Consolas" w:hAnsi="Consolas"/>
-          <w:b/>
-        </w:rPr>
-        <w:t xml:space="preserve">Connection = </w:t>
-      </w:r>
+        <w:t xml:space="preserve"> – Works with all standard hot-plug modules</w:t>
+      </w:r>
+    </w:p>
+    <w:p>
+      <w:pPr>
+        <w:pStyle w:val="QBulletlist"/>
+      </w:pPr>
       <w:proofErr w:type="spellStart"/>
       <w:r>
-        <w:rPr>
-          <w:rFonts w:ascii="Consolas" w:hAnsi="Consolas"/>
-          <w:b/>
-        </w:rPr>
-        <w:t>OpenConnection</w:t>
+        <w:t>QuarchSwitchExample</w:t>
       </w:r>
       <w:proofErr w:type="spellEnd"/>
       <w:r>
-        <w:rPr>
-          <w:rFonts w:ascii="Consolas" w:hAnsi="Consolas"/>
-          <w:b/>
-        </w:rPr>
-        <w:t>("Telnet:192.168.1.210")</w:t>
-      </w:r>
-    </w:p>
-    <w:p>
-      <w:pPr>
-        <w:pStyle w:val="Note"/>
-      </w:pPr>
-      <w:r>
-        <w:t>with</w:t>
-      </w:r>
-    </w:p>
-    <w:p>
-      <w:pPr>
-        <w:pStyle w:val="Note"/>
-        <w:ind w:firstLine="540"/>
-        <w:rPr>
-          <w:rFonts w:ascii="Consolas" w:hAnsi="Consolas"/>
-          <w:b/>
-        </w:rPr>
-      </w:pPr>
-      <w:r>
-        <w:rPr>
-          <w:rFonts w:ascii="Consolas" w:hAnsi="Consolas"/>
-          <w:b/>
-        </w:rPr>
-        <w:t xml:space="preserve">Connection = </w:t>
-      </w:r>
+        <w:t xml:space="preserve"> – Works with SAS switch modules</w:t>
+      </w:r>
+    </w:p>
+    <w:p>
+      <w:pPr>
+        <w:pStyle w:val="QBulletlist"/>
+      </w:pPr>
       <w:proofErr w:type="spellStart"/>
       <w:r>
-        <w:rPr>
-          <w:rFonts w:ascii="Consolas" w:hAnsi="Consolas"/>
-          <w:b/>
-        </w:rPr>
-        <w:t>OpenConn</w:t>
-      </w:r>
-      <w:r>
-        <w:rPr>
-          <w:rFonts w:ascii="Consolas" w:hAnsi="Consolas"/>
-          <w:b/>
-        </w:rPr>
-        <w:t>ection</w:t>
+        <w:t>QuarchPowerMarginingExample</w:t>
       </w:r>
       <w:proofErr w:type="spellEnd"/>
       <w:r>
-        <w:rPr>
-          <w:rFonts w:ascii="Consolas" w:hAnsi="Consolas"/>
-          <w:b/>
-        </w:rPr>
-        <w:t>("</w:t>
-      </w:r>
-      <w:proofErr w:type="gramStart"/>
-      <w:r>
-        <w:rPr>
-          <w:rFonts w:ascii="Consolas" w:hAnsi="Consolas"/>
-          <w:b/>
-        </w:rPr>
-        <w:t>Telnet:QTLxxxx</w:t>
-      </w:r>
-      <w:proofErr w:type="gramEnd"/>
-      <w:r>
-        <w:rPr>
-          <w:rFonts w:ascii="Consolas" w:hAnsi="Consolas"/>
-          <w:b/>
-        </w:rPr>
-        <w:t>-xx-xxx")</w:t>
-      </w:r>
-    </w:p>
-    <w:p/>
-    <w:p>
-      <w:pPr>
-        <w:pStyle w:val="Heading2"/>
-      </w:pPr>
-      <w:bookmarkStart w:id="76" w:name="_Toc512349236"/>
-      <w:r>
-        <w:t>Selecting the example to run</w:t>
-      </w:r>
-      <w:bookmarkEnd w:id="76"/>
-    </w:p>
-    <w:p>
-      <w:r>
-        <w:t>Depending on the module connected, you must comment in the correct test example.</w:t>
+        <w:t xml:space="preserve"> – Works with Power Modules</w:t>
       </w:r>
     </w:p>
     <w:p>
@@ -3263,134 +3078,69 @@
       </w:pPr>
       <w:proofErr w:type="spellStart"/>
       <w:r>
-        <w:t>QuarchSimpleIdentify</w:t>
+        <w:t>QuarchArrayExample</w:t>
       </w:r>
       <w:proofErr w:type="spellEnd"/>
       <w:r>
-        <w:t xml:space="preserve"> – Works with any module</w:t>
-      </w:r>
-    </w:p>
-    <w:p>
-      <w:pPr>
-        <w:pStyle w:val="QBulletlist"/>
-      </w:pPr>
+        <w:t xml:space="preserve"> – Works with array controllers</w:t>
+      </w:r>
+    </w:p>
+    <w:p>
+      <w:r>
+        <w:t>These are represented by these lines of code executing the functions mentioned above</w:t>
+      </w:r>
+    </w:p>
+    <w:p>
       <w:proofErr w:type="spellStart"/>
       <w:r>
         <w:t>QuarchHotPlugExample</w:t>
       </w:r>
       <w:proofErr w:type="spellEnd"/>
       <w:r>
-        <w:t xml:space="preserve"> – Works with all standard hot-plug modules</w:t>
-      </w:r>
-    </w:p>
-    <w:p>
-      <w:pPr>
-        <w:pStyle w:val="QBulletlist"/>
-      </w:pPr>
+        <w:t>(</w:t>
+      </w:r>
       <w:proofErr w:type="spellStart"/>
       <w:r>
+        <w:t>myDevice</w:t>
+      </w:r>
+      <w:proofErr w:type="spellEnd"/>
+      <w:r>
+        <w:t>)</w:t>
+      </w:r>
+    </w:p>
+    <w:p>
+      <w:proofErr w:type="spellStart"/>
+      <w:r>
         <w:t>QuarchSwitchExample</w:t>
       </w:r>
       <w:proofErr w:type="spellEnd"/>
       <w:r>
-        <w:t xml:space="preserve"> – Works with SAS switch modules</w:t>
-      </w:r>
-    </w:p>
-    <w:p>
-      <w:pPr>
-        <w:pStyle w:val="QBulletlist"/>
-      </w:pPr>
+        <w:t>(</w:t>
+      </w:r>
       <w:proofErr w:type="spellStart"/>
       <w:r>
-        <w:t>QuarchPowerMarginingExample</w:t>
+        <w:t>myDevice</w:t>
       </w:r>
       <w:proofErr w:type="spellEnd"/>
       <w:r>
-        <w:t xml:space="preserve"> – Works with Power Modules</w:t>
-      </w:r>
-    </w:p>
-    <w:p>
-      <w:pPr>
-        <w:pStyle w:val="QBulletlist"/>
-      </w:pPr>
-      <w:proofErr w:type="spellStart"/>
-      <w:r>
-        <w:t>QuarchArrayExample</w:t>
-      </w:r>
-      <w:proofErr w:type="spellEnd"/>
-      <w:r>
-        <w:t xml:space="preserve"> – Works with array controllers</w:t>
-      </w:r>
-    </w:p>
-    <w:p>
-      <w:r>
-        <w:t>These are represented by these lines of code executing the functions mentioned above</w:t>
-      </w:r>
-    </w:p>
-    <w:p>
-      <w:proofErr w:type="spellStart"/>
-      <w:r>
-        <w:t>QuarchHotPlugExample</w:t>
-      </w:r>
-      <w:proofErr w:type="spellEnd"/>
-      <w:r>
-        <w:t>(</w:t>
-      </w:r>
-      <w:proofErr w:type="spellStart"/>
-      <w:r>
-        <w:t>myDevice</w:t>
-      </w:r>
-      <w:proofErr w:type="spellEnd"/>
-      <w:r>
         <w:t>)</w:t>
       </w:r>
     </w:p>
     <w:p>
-      <w:proofErr w:type="spellStart"/>
-      <w:r>
-        <w:t>QuarchSwitchExample</w:t>
-      </w:r>
-      <w:proofErr w:type="spellEnd"/>
-      <w:r>
-        <w:t>(</w:t>
-      </w:r>
-      <w:proofErr w:type="spellStart"/>
-      <w:r>
-        <w:t>myDevice</w:t>
-      </w:r>
-      <w:proofErr w:type="spellEnd"/>
-      <w:r>
-        <w:t>)</w:t>
-      </w:r>
-    </w:p>
-    <w:p>
       <w:r>
         <w:t>…</w:t>
       </w:r>
     </w:p>
     <w:p>
-      <w:r>
-        <w:t>Again simply comment in/out the required examples before you run the script.</w:t>
-      </w:r>
-    </w:p>
-    <w:p>
-      <w:pPr>
-        <w:spacing w:before="0" w:after="160" w:line="259" w:lineRule="auto"/>
-      </w:pPr>
-      <w:r>
-        <w:br w:type="page"/>
-      </w:r>
-    </w:p>
-    <w:p>
       <w:pPr>
         <w:pStyle w:val="Heading1"/>
       </w:pPr>
-      <w:bookmarkStart w:id="77" w:name="_Toc512349237"/>
+      <w:bookmarkStart w:id="78" w:name="_Toc512349237"/>
       <w:r>
         <w:lastRenderedPageBreak/>
         <w:t>Test description</w:t>
       </w:r>
-      <w:bookmarkEnd w:id="77"/>
+      <w:bookmarkEnd w:id="78"/>
     </w:p>
     <w:p>
       <w:r>
@@ -3432,8 +3182,8 @@
       </w:pPr>
     </w:p>
     <w:sectPr>
-      <w:headerReference w:type="default" r:id="rId13"/>
-      <w:footerReference w:type="default" r:id="rId14"/>
+      <w:headerReference w:type="default" r:id="rId12"/>
+      <w:footerReference w:type="default" r:id="rId13"/>
       <w:pgSz w:w="11906" w:h="16838"/>
       <w:pgMar w:top="1440" w:right="1440" w:bottom="1440" w:left="1440" w:header="680" w:footer="283" w:gutter="0"/>
       <w:cols w:space="708"/>
@@ -3472,7 +3222,7 @@
       <w:t>Revision 1.</w:t>
     </w:r>
     <w:r>
-      <w:t>5</w:t>
+      <w:t>6</w:t>
     </w:r>
     <w:r>
       <w:tab/>
@@ -3492,10 +3242,10 @@
       <w:t xml:space="preserve"> Technology</w:t>
     </w:r>
     <w:r>
-      <w:t xml:space="preserve"> 2017</w:t>
+      <w:t xml:space="preserve"> 20</w:t>
     </w:r>
     <w:r>
-      <w:t>-2018</w:t>
+      <w:t>18 - 2019</w:t>
     </w:r>
     <w:r>
       <w:tab/>
@@ -3640,10 +3390,19 @@
       <w:tab/>
     </w:r>
     <w:r>
-      <w:t>AN-006-0</w:t>
+      <w:t>AN-006</w:t>
     </w:r>
     <w:r>
-      <w:t>5</w:t>
+      <w:t xml:space="preserve"> </w:t>
+    </w:r>
+    <w:r>
+      <w:t>Python Control of Quarch Modules</w:t>
+    </w:r>
+    <w:r>
+      <w:t>-0</w:t>
+    </w:r>
+    <w:r>
+      <w:t>6</w:t>
     </w:r>
   </w:p>
   <w:p>
@@ -4204,7 +3963,7 @@
       </w:pPr>
     </w:pPrDefault>
   </w:docDefaults>
-  <w:latentStyles w:defLockedState="0" w:defUIPriority="99" w:defSemiHidden="0" w:defUnhideWhenUsed="0" w:defQFormat="0" w:count="375">
+  <w:latentStyles w:defLockedState="0" w:defUIPriority="99" w:defSemiHidden="0" w:defUnhideWhenUsed="0" w:defQFormat="0" w:count="376">
     <w:lsdException w:name="Normal" w:uiPriority="0" w:qFormat="1"/>
     <w:lsdException w:name="heading 1" w:uiPriority="9" w:qFormat="1"/>
     <w:lsdException w:name="heading 2" w:semiHidden="1" w:uiPriority="9" w:unhideWhenUsed="1" w:qFormat="1"/>
@@ -4353,11 +4112,11 @@
     <w:lsdException w:name="Table Elegant" w:semiHidden="1" w:unhideWhenUsed="1"/>
     <w:lsdException w:name="Table Professional" w:semiHidden="1" w:unhideWhenUsed="1"/>
     <w:lsdException w:name="Table Subtle 1" w:semiHidden="1" w:unhideWhenUsed="1"/>
+    <w:lsdException w:name="Table Subtle 2" w:semiHidden="1" w:unhideWhenUsed="1"/>
     <w:lsdException w:name="Table Web 1" w:semiHidden="1" w:unhideWhenUsed="1"/>
     <w:lsdException w:name="Table Web 2" w:semiHidden="1" w:unhideWhenUsed="1"/>
     <w:lsdException w:name="Balloon Text" w:semiHidden="1" w:unhideWhenUsed="1"/>
     <w:lsdException w:name="Table Grid" w:uiPriority="0"/>
-    <w:lsdException w:name="Table Theme" w:semiHidden="1" w:unhideWhenUsed="1"/>
     <w:lsdException w:name="Placeholder Text" w:semiHidden="1"/>
     <w:lsdException w:name="No Spacing" w:uiPriority="1" w:qFormat="1"/>
     <w:lsdException w:name="Light Shading" w:uiPriority="60"/>
@@ -4577,6 +4336,7 @@
     <w:lsdException w:name="Smart Hyperlink" w:semiHidden="1" w:unhideWhenUsed="1"/>
     <w:lsdException w:name="Hashtag" w:semiHidden="1" w:unhideWhenUsed="1"/>
     <w:lsdException w:name="Unresolved Mention" w:semiHidden="1" w:unhideWhenUsed="1"/>
+    <w:lsdException w:name="Smart Link" w:semiHidden="1" w:unhideWhenUsed="1"/>
   </w:latentStyles>
   <w:style w:type="paragraph" w:default="1" w:styleId="Normal">
     <w:name w:val="Normal"/>
@@ -4662,7 +4422,6 @@
   <w:style w:type="character" w:default="1" w:styleId="DefaultParagraphFont">
     <w:name w:val="Default Paragraph Font"/>
     <w:uiPriority w:val="1"/>
-    <w:semiHidden/>
     <w:unhideWhenUsed/>
   </w:style>
   <w:style w:type="table" w:default="1" w:styleId="TableNormal">
@@ -5735,6 +5494,18 @@
       <w:sz w:val="24"/>
       <w:szCs w:val="24"/>
       <w:lang w:val="en-US" w:bidi="en-US"/>
+    </w:rPr>
+  </w:style>
+  <w:style w:type="character" w:styleId="UnresolvedMention">
+    <w:name w:val="Unresolved Mention"/>
+    <w:basedOn w:val="DefaultParagraphFont"/>
+    <w:uiPriority w:val="99"/>
+    <w:semiHidden/>
+    <w:unhideWhenUsed/>
+    <w:rsid w:val="00691C20"/>
+    <w:rPr>
+      <w:color w:val="605E5C"/>
+      <w:shd w:val="clear" w:color="auto" w:fill="E1DFDD"/>
     </w:rPr>
   </w:style>
 </w:styles>
@@ -6006,7 +5777,7 @@
 </file>
 
 <file path=customXml/itemProps1.xml><?xml version="1.0" encoding="utf-8"?>
-<ds:datastoreItem xmlns:ds="http://schemas.openxmlformats.org/officeDocument/2006/customXml" ds:itemID="{3340E653-26C1-47F3-973F-344762A79A73}">
+<ds:datastoreItem xmlns:ds="http://schemas.openxmlformats.org/officeDocument/2006/customXml" ds:itemID="{F2E980A5-648D-443E-A190-E55FC6FDC270}">
   <ds:schemaRefs>
     <ds:schemaRef ds:uri="http://schemas.openxmlformats.org/officeDocument/2006/bibliography"/>
   </ds:schemaRefs>

</xml_diff>